<commit_message>
Chapter 1 done. Some changes in list zadaniya
</commit_message>
<xml_diff>
--- a/Бычко_ОСИСП_Курсовая.docx
+++ b/Бычко_ОСИСП_Курсовая.docx
@@ -54,10 +54,7 @@
         <w:jc w:val="both"/>
       </w:pPr>
       <w:r>
-        <w:t xml:space="preserve">Дисциплина: </w:t>
-      </w:r>
-      <w:r>
-        <w:t>Операционные среды и системное программирование</w:t>
+        <w:t>Дисциплина: Операционные среды и системное программирование</w:t>
       </w:r>
     </w:p>
     <w:p>
@@ -456,6 +453,12 @@
     </w:p>
     <w:sdt>
       <w:sdtPr>
+        <w:rPr>
+          <w:rFonts w:eastAsiaTheme="minorHAnsi" w:cs="Times New Roman"/>
+          <w:b w:val="0"/>
+          <w:szCs w:val="28"/>
+          <w:lang w:eastAsia="en-US"/>
+        </w:rPr>
         <w:id w:val="-1428113586"/>
         <w:docPartObj>
           <w:docPartGallery w:val="Table of Contents"/>
@@ -464,10 +467,7 @@
       </w:sdtPr>
       <w:sdtEndPr>
         <w:rPr>
-          <w:rFonts w:eastAsiaTheme="minorHAnsi" w:cs="Times New Roman"/>
           <w:bCs/>
-          <w:szCs w:val="28"/>
-          <w:lang w:eastAsia="en-US"/>
         </w:rPr>
       </w:sdtEndPr>
       <w:sdtContent>
@@ -589,8 +589,1429 @@
     </w:p>
     <w:p/>
     <w:p>
+      <w:pPr>
+        <w:pStyle w:val="a3"/>
+      </w:pPr>
+      <w:r>
+        <w:t>В современное время при выполнении различных задач на компьютере люди сталкиваются с повторяющимися действиями, такими как набор одних и тех же строк текста, необходимость нажатия определенных сочетаний клавиш и тому подобные. Для экономии времени существуют такое понятие как макрос – последовательность нажатий на клавиши или движений мышью, которые преобразуются в более длинные последовательности нажатий или движений мышью.</w:t>
+      </w:r>
+    </w:p>
+    <w:p>
+      <w:pPr>
+        <w:pStyle w:val="a3"/>
+      </w:pPr>
+      <w:r>
+        <w:t>Целью данной курсовой работы является написание программы, позволяющей записывать и воспроизводить макросы</w:t>
+      </w:r>
+      <w:r>
+        <w:t xml:space="preserve"> в операционной системе </w:t>
+      </w:r>
+      <w:r>
+        <w:rPr>
+          <w:lang w:val="en-US"/>
+        </w:rPr>
+        <w:t>windows</w:t>
+      </w:r>
+      <w:r>
+        <w:t>. Для этого буд</w:t>
+      </w:r>
+      <w:r>
+        <w:t>ет произведен анализ типов макросов</w:t>
+      </w:r>
+      <w:r>
+        <w:t xml:space="preserve">, </w:t>
+      </w:r>
+      <w:r>
+        <w:t xml:space="preserve">возможностей операционной системы </w:t>
+      </w:r>
+      <w:r>
+        <w:rPr>
+          <w:lang w:val="en-US"/>
+        </w:rPr>
+        <w:t>windows</w:t>
+      </w:r>
+      <w:r>
+        <w:t xml:space="preserve"> </w:t>
+      </w:r>
+      <w:r>
+        <w:t xml:space="preserve">по эмуляции ввода с клавиатуры и способов взаимодействия платформы </w:t>
+      </w:r>
+      <w:r>
+        <w:t>.</w:t>
+      </w:r>
+      <w:r>
+        <w:rPr>
+          <w:lang w:val="en-US"/>
+        </w:rPr>
+        <w:t>NET</w:t>
+      </w:r>
+      <w:r>
+        <w:t xml:space="preserve"> </w:t>
+      </w:r>
+      <w:r>
+        <w:t>с ними.</w:t>
+      </w:r>
+    </w:p>
+    <w:p>
+      <w:pPr>
+        <w:pStyle w:val="a3"/>
+      </w:pPr>
+      <w:r>
+        <w:t xml:space="preserve">Данную цель можно разложить на следующие задачи – изучение теории по созданию макросов, запись и имитация ввода клавиатуры и мыши средствами языка </w:t>
+      </w:r>
+      <w:r>
+        <w:rPr>
+          <w:lang w:val="en-US"/>
+        </w:rPr>
+        <w:t>C</w:t>
+      </w:r>
+      <w:r>
+        <w:t>#</w:t>
+      </w:r>
+      <w:r>
+        <w:t>, создание программы с пользовательским интерфейсом, позволяющей считывать и воспроизводить ввод клавиатуры и мыши.</w:t>
+      </w:r>
+    </w:p>
+    <w:p>
+      <w:pPr>
+        <w:pStyle w:val="a3"/>
+      </w:pPr>
+      <w:r>
+        <w:t>Для решения первой задачи необходимо осуществить поиск и изучение специализированной литературы, связанной с данной проблемой.</w:t>
+      </w:r>
+    </w:p>
+    <w:p>
+      <w:pPr>
+        <w:pStyle w:val="a3"/>
+      </w:pPr>
+      <w:r>
+        <w:t>Для решения второй задачи необходимо определиться с технологией, используемой для создания пользовательского интерфейса, и библиотеками, используемыми для записи и воспроизведения нажатий клавиш и движений.</w:t>
+      </w:r>
+    </w:p>
+    <w:p>
+      <w:pPr>
+        <w:pStyle w:val="a3"/>
+      </w:pPr>
+      <w:r>
+        <w:t>В результате выполнения данной курсовой работы будет получена программа с графическим интерфейсом, позволяющая осуществлять ввод определенных макросов и их запуск.</w:t>
+      </w:r>
+    </w:p>
+    <w:p>
+      <w:pPr>
+        <w:spacing w:after="160" w:line="259" w:lineRule="auto"/>
+        <w:contextualSpacing w:val="0"/>
+        <w:rPr>
+          <w:rFonts w:eastAsia="Times New Roman"/>
+        </w:rPr>
+      </w:pPr>
+      <w:r>
+        <w:br w:type="page"/>
+      </w:r>
+    </w:p>
+    <w:p>
+      <w:pPr>
+        <w:pStyle w:val="1"/>
+      </w:pPr>
+      <w:r>
+        <w:lastRenderedPageBreak/>
+        <w:t>1 </w:t>
+      </w:r>
+      <w:r>
+        <w:t>МАКРОСЫ. ИСТОРИЯ, ВИДЫ</w:t>
+      </w:r>
+    </w:p>
+    <w:p/>
+    <w:p>
+      <w:pPr>
+        <w:pStyle w:val="2"/>
+      </w:pPr>
+      <w:r>
+        <w:t>1.1 М</w:t>
+      </w:r>
+      <w:r>
+        <w:t>акросы</w:t>
+      </w:r>
+    </w:p>
+    <w:p/>
+    <w:p>
+      <w:pPr>
+        <w:pStyle w:val="a3"/>
+      </w:pPr>
+      <w:r>
+        <w:t>Макрос – это правило или паттерн, которое определяет, как определенная входная последовательность символов должна быть сопоставлена с определённой выходной последовательностью символов. Он может выполнять сколько угодно раз.</w:t>
+      </w:r>
+    </w:p>
+    <w:p>
+      <w:pPr>
+        <w:pStyle w:val="a3"/>
+      </w:pPr>
+      <w:r>
+        <w:t xml:space="preserve">Применение макроса к вводу </w:t>
+      </w:r>
+      <w:r>
+        <w:t>известно,</w:t>
+      </w:r>
+      <w:r>
+        <w:t xml:space="preserve"> как раскрытие макроса. Ввод и вывод могут представлять собой последо</w:t>
+      </w:r>
+      <w:r>
+        <w:t xml:space="preserve">вательность лексических </w:t>
+      </w:r>
+      <w:proofErr w:type="spellStart"/>
+      <w:r>
+        <w:t>токенов</w:t>
+      </w:r>
+      <w:proofErr w:type="spellEnd"/>
+      <w:r>
+        <w:t>,</w:t>
+      </w:r>
+      <w:r>
+        <w:t xml:space="preserve"> символов, </w:t>
+      </w:r>
+      <w:r>
+        <w:t xml:space="preserve">или </w:t>
+      </w:r>
+      <w:r>
+        <w:t xml:space="preserve">синтаксическое дерево. В </w:t>
+      </w:r>
+      <w:r>
+        <w:t xml:space="preserve">приложениях </w:t>
+      </w:r>
+      <w:r>
+        <w:t xml:space="preserve">поддерживаются символьные макросы, чтобы упростить вызов команд. </w:t>
+      </w:r>
+      <w:r>
+        <w:t xml:space="preserve">Макросы, состоящие из последовательности </w:t>
+      </w:r>
+      <w:proofErr w:type="spellStart"/>
+      <w:r>
+        <w:t>токенов</w:t>
+      </w:r>
+      <w:proofErr w:type="spellEnd"/>
+      <w:r>
+        <w:t xml:space="preserve"> или синтаксического дерева, </w:t>
+      </w:r>
+      <w:r>
+        <w:t xml:space="preserve">поддерживаются в некоторых языках программирования для повторного использования кода или расширения </w:t>
+      </w:r>
+      <w:r>
+        <w:t>возможностей языка</w:t>
+      </w:r>
+      <w:r>
+        <w:t>.</w:t>
+      </w:r>
+    </w:p>
+    <w:p>
+      <w:pPr>
+        <w:pStyle w:val="a3"/>
+      </w:pPr>
+      <w:r>
+        <w:t xml:space="preserve">Макросы используются для предоставления программисту последовательности вычислительных инструкций в виде одного оператора программы, что делает задачу программирования менее утомительной и </w:t>
+      </w:r>
+      <w:r>
+        <w:t xml:space="preserve">уменьшает количество </w:t>
+      </w:r>
+      <w:r>
+        <w:t>ошибок,</w:t>
+      </w:r>
+      <w:r>
+        <w:t xml:space="preserve"> возникающих в </w:t>
+      </w:r>
+      <w:r>
+        <w:rPr>
+          <w:color w:val="auto"/>
+        </w:rPr>
+        <w:t>работе</w:t>
+      </w:r>
+      <w:r>
+        <w:t xml:space="preserve">. </w:t>
+      </w:r>
+      <w:r>
+        <w:t>Макросы</w:t>
+      </w:r>
+      <w:r>
+        <w:t xml:space="preserve">, с греческого переводится как большой, </w:t>
+      </w:r>
+      <w:r>
+        <w:t>получили именно такое название</w:t>
+      </w:r>
+      <w:r>
+        <w:t xml:space="preserve">, потому что "большой" блок кода может быть раскрыт из "маленькой" последовательности символов. Макросы часто позволяют использовать позиционные или ключевые параметры, которые определяют, что генерирует </w:t>
+      </w:r>
+      <w:r>
+        <w:t>препроцессор</w:t>
+      </w:r>
+      <w:r>
+        <w:t xml:space="preserve">, и </w:t>
+      </w:r>
+      <w:r>
+        <w:t xml:space="preserve">могут быть </w:t>
+      </w:r>
+      <w:r>
+        <w:t xml:space="preserve">использованы для создания целых программ в зависимости от </w:t>
+      </w:r>
+      <w:r>
+        <w:t>операционной системы, платформы или других факторов</w:t>
+      </w:r>
+      <w:r>
+        <w:t>. Термин происходит от "</w:t>
+      </w:r>
+      <w:proofErr w:type="spellStart"/>
+      <w:r>
+        <w:t>макроинструкции</w:t>
+      </w:r>
+      <w:proofErr w:type="spellEnd"/>
+      <w:r>
+        <w:t>", и такие расширения изначально использовались при генерации кода на языке ассемблера.</w:t>
+      </w:r>
+    </w:p>
+    <w:p>
+      <w:pPr>
+        <w:pStyle w:val="a3"/>
+      </w:pPr>
+      <w:r>
+        <w:t>Различают такие виды макросов:</w:t>
+      </w:r>
+      <w:r>
+        <w:t xml:space="preserve"> макросы </w:t>
+      </w:r>
+      <w:r>
+        <w:t xml:space="preserve">клавиатуры и мыши, макросы </w:t>
+      </w:r>
+      <w:r>
+        <w:t>замены текста</w:t>
+      </w:r>
+      <w:r>
+        <w:t>, процедурные и синтаксические макросы.</w:t>
+      </w:r>
+    </w:p>
+    <w:p>
+      <w:pPr>
+        <w:pStyle w:val="a3"/>
+      </w:pPr>
+    </w:p>
+    <w:p>
+      <w:pPr>
+        <w:pStyle w:val="2"/>
+      </w:pPr>
+      <w:r>
+        <w:t>1.2 Макросы клавиатуры и мыши</w:t>
+      </w:r>
+    </w:p>
+    <w:p/>
+    <w:p>
+      <w:pPr>
+        <w:pStyle w:val="a3"/>
+      </w:pPr>
+      <w:r>
+        <w:t xml:space="preserve">Макросы клавиатуры и мыши позволяют преобразовать короткие последовательности нажатий клавиш и действий мыши в другие, обычно более трудоемкие, последовательности нажатий клавиш и действий мыши. Таким образом, часто используемые или повторяющиеся последовательности нажатий клавиш и движений мыши могут быть автоматизированы. Отдельные программы для создания этих макросов называются </w:t>
+      </w:r>
+      <w:r>
+        <w:t>считывателями</w:t>
+      </w:r>
+      <w:r>
+        <w:t xml:space="preserve"> макросов.</w:t>
+      </w:r>
+    </w:p>
+    <w:p>
+      <w:pPr>
+        <w:pStyle w:val="a3"/>
+      </w:pPr>
+      <w:r>
+        <w:lastRenderedPageBreak/>
+        <w:t xml:space="preserve">В 1980–х годах макропрограммы – первоначально </w:t>
+      </w:r>
+      <w:proofErr w:type="spellStart"/>
+      <w:r>
+        <w:t>SmartKey</w:t>
+      </w:r>
+      <w:proofErr w:type="spellEnd"/>
+      <w:r>
+        <w:t xml:space="preserve">, затем </w:t>
+      </w:r>
+      <w:proofErr w:type="spellStart"/>
+      <w:r>
+        <w:t>SuperKey</w:t>
+      </w:r>
+      <w:proofErr w:type="spellEnd"/>
+      <w:r>
+        <w:t xml:space="preserve">, </w:t>
+      </w:r>
+      <w:proofErr w:type="spellStart"/>
+      <w:r>
+        <w:t>KeyWorks</w:t>
+      </w:r>
+      <w:proofErr w:type="spellEnd"/>
+      <w:r>
+        <w:t xml:space="preserve">, </w:t>
+      </w:r>
+      <w:proofErr w:type="spellStart"/>
+      <w:r>
+        <w:t>Prokey</w:t>
+      </w:r>
+      <w:proofErr w:type="spellEnd"/>
+      <w:r>
+        <w:t xml:space="preserve"> </w:t>
+      </w:r>
+      <w:r>
+        <w:t>–</w:t>
+      </w:r>
+      <w:r>
+        <w:t xml:space="preserve"> были очень популярны, сначала как средство автоматического форматирования сценариев, затем для различных задач пользовательского ввода. Эти программы были основаны на режиме работы </w:t>
+      </w:r>
+      <w:proofErr w:type="spellStart"/>
+      <w:r>
+        <w:t>terminate-and-stay-resident</w:t>
+      </w:r>
+      <w:proofErr w:type="spellEnd"/>
+      <w:r>
+        <w:t xml:space="preserve"> и применялись ко всему вводу с клавиатуры, независимо от того, в каком контексте это происходило. Они </w:t>
+      </w:r>
+      <w:r>
+        <w:t>начали устаревать</w:t>
+      </w:r>
+      <w:r>
+        <w:t xml:space="preserve"> после появления пользовательских</w:t>
+      </w:r>
+      <w:r>
+        <w:t xml:space="preserve"> интерфейсов, управляемых мышью. Более широкое распространение</w:t>
+      </w:r>
+      <w:r>
+        <w:t xml:space="preserve"> макросов клавиатуры и мыши в </w:t>
+      </w:r>
+      <w:r>
+        <w:t>текстовых</w:t>
+      </w:r>
+      <w:r>
+        <w:t xml:space="preserve"> </w:t>
+      </w:r>
+      <w:r>
+        <w:t>редакторах и электронных таблицах</w:t>
+      </w:r>
+      <w:r>
+        <w:t xml:space="preserve">, </w:t>
+      </w:r>
+      <w:r>
+        <w:t xml:space="preserve">с возможностью создания для конкретных приложений, еще больше ускорило устаревание макропрограмм с режимом работы </w:t>
+      </w:r>
+      <w:proofErr w:type="spellStart"/>
+      <w:r>
+        <w:t>terminate-and-stay-resident</w:t>
+      </w:r>
+      <w:proofErr w:type="spellEnd"/>
+      <w:r>
+        <w:t>.</w:t>
+      </w:r>
+    </w:p>
+    <w:p>
+      <w:pPr>
+        <w:pStyle w:val="a3"/>
+      </w:pPr>
+      <w:r>
+        <w:t xml:space="preserve">Макросы клавиатуры и мыши получили широкое распространение в играх жанра </w:t>
+      </w:r>
+      <w:r>
+        <w:t>MMORPG</w:t>
+      </w:r>
+      <w:r>
+        <w:t xml:space="preserve">, в которых </w:t>
+      </w:r>
+      <w:r>
+        <w:t>часто встречаются повторяющиеся задачи. Однако, п</w:t>
+      </w:r>
+      <w:r>
+        <w:t>оскольку это делается без участия человека</w:t>
+      </w:r>
+      <w:r>
+        <w:t xml:space="preserve"> и</w:t>
+      </w:r>
+      <w:r>
+        <w:t xml:space="preserve"> это может </w:t>
+      </w:r>
+      <w:r>
+        <w:t xml:space="preserve">сильно </w:t>
+      </w:r>
+      <w:r>
+        <w:t>влиять на экономику игры</w:t>
+      </w:r>
+      <w:r>
+        <w:t xml:space="preserve">, </w:t>
+      </w:r>
+      <w:r>
+        <w:t xml:space="preserve">использование макросов является нарушением </w:t>
+      </w:r>
+      <w:r>
+        <w:t>условий пользования</w:t>
+      </w:r>
+      <w:r>
+        <w:t xml:space="preserve"> или лицензионного соглашения большинства MMORPG, и их администраторы тратят значительные усилия на </w:t>
+      </w:r>
+      <w:r>
+        <w:t>подавление использования программ такого рода</w:t>
+      </w:r>
+      <w:r>
+        <w:t>.</w:t>
+      </w:r>
+    </w:p>
+    <w:p>
+      <w:pPr>
+        <w:pStyle w:val="a3"/>
+      </w:pPr>
+      <w:r>
+        <w:t xml:space="preserve">Макросы клавиатуры и мыши, созданные с использованием встроенных функций приложения, иногда называются макросами приложения. Они создаются путем однократного выполнения последовательности </w:t>
+      </w:r>
+      <w:r>
+        <w:t xml:space="preserve">действий </w:t>
+      </w:r>
+      <w:r>
+        <w:t xml:space="preserve">и предоставления приложению возможности записывать </w:t>
+      </w:r>
+      <w:r>
+        <w:t>их</w:t>
+      </w:r>
+      <w:r>
+        <w:t xml:space="preserve">. Также может существовать базовый язык макропрограммирования, чаще всего язык </w:t>
+      </w:r>
+      <w:r>
+        <w:t>скриптов</w:t>
+      </w:r>
+      <w:r>
+        <w:t>, с прямым доступом к функциям приложения.</w:t>
+      </w:r>
+    </w:p>
+    <w:p>
+      <w:pPr>
+        <w:pStyle w:val="a3"/>
+      </w:pPr>
+      <w:r>
+        <w:t>Текстовый р</w:t>
+      </w:r>
+      <w:r>
+        <w:t xml:space="preserve">едактор для программистов </w:t>
+      </w:r>
+      <w:proofErr w:type="spellStart"/>
+      <w:r>
+        <w:t>Emacs</w:t>
+      </w:r>
+      <w:proofErr w:type="spellEnd"/>
+      <w:r>
+        <w:t xml:space="preserve"> </w:t>
+      </w:r>
+      <w:r>
+        <w:t xml:space="preserve">возводит эту идею в </w:t>
+      </w:r>
+      <w:proofErr w:type="spellStart"/>
+      <w:r>
+        <w:t>абсолют</w:t>
+      </w:r>
+      <w:proofErr w:type="spellEnd"/>
+      <w:r>
+        <w:t xml:space="preserve">. По сути, большая часть редактора состоит из макросов. Изначально </w:t>
+      </w:r>
+      <w:proofErr w:type="spellStart"/>
+      <w:r>
+        <w:t>Emacs</w:t>
+      </w:r>
+      <w:proofErr w:type="spellEnd"/>
+      <w:r>
+        <w:t xml:space="preserve"> был разработан как набор макросов на языке редактирования TECO; позже он был </w:t>
+      </w:r>
+      <w:proofErr w:type="spellStart"/>
+      <w:r>
+        <w:t>портирован</w:t>
+      </w:r>
+      <w:proofErr w:type="spellEnd"/>
+      <w:r>
+        <w:t xml:space="preserve"> на диалекты </w:t>
+      </w:r>
+      <w:proofErr w:type="spellStart"/>
+      <w:r>
+        <w:t>Lisp</w:t>
+      </w:r>
+      <w:proofErr w:type="spellEnd"/>
+      <w:r>
+        <w:t>.</w:t>
+      </w:r>
+    </w:p>
+    <w:p>
+      <w:pPr>
+        <w:pStyle w:val="a3"/>
+      </w:pPr>
+      <w:r>
+        <w:t xml:space="preserve">Другой текстовый редактор для программистов, </w:t>
+      </w:r>
+      <w:proofErr w:type="spellStart"/>
+      <w:r>
+        <w:t>Vim</w:t>
+      </w:r>
+      <w:proofErr w:type="spellEnd"/>
+      <w:r>
+        <w:t xml:space="preserve"> (потомок </w:t>
+      </w:r>
+      <w:proofErr w:type="spellStart"/>
+      <w:r>
+        <w:t>vi</w:t>
+      </w:r>
+      <w:proofErr w:type="spellEnd"/>
+      <w:r>
+        <w:t>), также имеет реализацию макросов</w:t>
+      </w:r>
+      <w:r>
+        <w:t xml:space="preserve"> клавиатуры</w:t>
+      </w:r>
+      <w:r>
+        <w:t xml:space="preserve">. Он может записывать в регистр (макрос) то, что пользователь набирает на клавиатуре, и это можно воспроизводить или редактировать точно так же, как </w:t>
+      </w:r>
+      <w:r>
+        <w:t xml:space="preserve">VBA </w:t>
+      </w:r>
+      <w:r>
+        <w:t>макросах</w:t>
+      </w:r>
+      <w:r>
+        <w:t xml:space="preserve"> для </w:t>
+      </w:r>
+      <w:proofErr w:type="spellStart"/>
+      <w:r>
+        <w:t>Microsoft</w:t>
+      </w:r>
+      <w:proofErr w:type="spellEnd"/>
+      <w:r>
+        <w:t xml:space="preserve"> </w:t>
+      </w:r>
+      <w:proofErr w:type="spellStart"/>
+      <w:r>
+        <w:t>Office</w:t>
+      </w:r>
+      <w:proofErr w:type="spellEnd"/>
+      <w:r>
+        <w:t xml:space="preserve">. В </w:t>
+      </w:r>
+      <w:proofErr w:type="spellStart"/>
+      <w:r>
+        <w:t>Vim</w:t>
+      </w:r>
+      <w:proofErr w:type="spellEnd"/>
+      <w:r>
+        <w:t xml:space="preserve"> также есть язык сце</w:t>
+      </w:r>
+      <w:r>
+        <w:t xml:space="preserve">нариев под названием </w:t>
+      </w:r>
+      <w:proofErr w:type="spellStart"/>
+      <w:r>
+        <w:t>Vimscript</w:t>
+      </w:r>
+      <w:proofErr w:type="spellEnd"/>
+      <w:r>
+        <w:t xml:space="preserve"> для создания макросов.</w:t>
+      </w:r>
+    </w:p>
+    <w:p>
+      <w:pPr>
+        <w:pStyle w:val="a3"/>
+      </w:pPr>
+      <w:r>
+        <w:rPr>
+          <w:lang w:val="en-US"/>
+        </w:rPr>
+        <w:t>Visual</w:t>
+      </w:r>
+      <w:r>
+        <w:t xml:space="preserve"> </w:t>
+      </w:r>
+      <w:r>
+        <w:rPr>
+          <w:lang w:val="en-US"/>
+        </w:rPr>
+        <w:t>Basic</w:t>
+      </w:r>
+      <w:r>
+        <w:t xml:space="preserve"> </w:t>
+      </w:r>
+      <w:r>
+        <w:rPr>
+          <w:lang w:val="en-US"/>
+        </w:rPr>
+        <w:t>for</w:t>
+      </w:r>
+      <w:r>
+        <w:t xml:space="preserve"> </w:t>
+      </w:r>
+      <w:r>
+        <w:rPr>
+          <w:lang w:val="en-US"/>
+        </w:rPr>
+        <w:t>Applications</w:t>
+      </w:r>
+      <w:r>
+        <w:t xml:space="preserve"> (</w:t>
+      </w:r>
+      <w:r>
+        <w:rPr>
+          <w:lang w:val="en-US"/>
+        </w:rPr>
+        <w:t>VBA</w:t>
+      </w:r>
+      <w:r>
+        <w:t xml:space="preserve">) – это язык программирования, включенный в </w:t>
+      </w:r>
+      <w:r>
+        <w:rPr>
+          <w:lang w:val="en-US"/>
+        </w:rPr>
+        <w:t>Microsoft</w:t>
+      </w:r>
+      <w:r>
+        <w:t xml:space="preserve"> </w:t>
+      </w:r>
+      <w:r>
+        <w:rPr>
+          <w:lang w:val="en-US"/>
+        </w:rPr>
+        <w:t>Office</w:t>
+      </w:r>
+      <w:r>
+        <w:t xml:space="preserve"> начиная с </w:t>
+      </w:r>
+      <w:r>
+        <w:rPr>
+          <w:lang w:val="en-US"/>
+        </w:rPr>
+        <w:t>Office</w:t>
+      </w:r>
+      <w:r>
+        <w:t xml:space="preserve"> 97 и заканчивая </w:t>
+      </w:r>
+      <w:r>
+        <w:rPr>
+          <w:lang w:val="en-US"/>
+        </w:rPr>
+        <w:t>Office</w:t>
+      </w:r>
+      <w:r>
+        <w:t xml:space="preserve"> 2019 (хотя он был доступен в некоторых компонентах </w:t>
+      </w:r>
+      <w:r>
+        <w:rPr>
+          <w:lang w:val="en-US"/>
+        </w:rPr>
+        <w:t>Office</w:t>
+      </w:r>
+      <w:r>
+        <w:t xml:space="preserve"> до </w:t>
+      </w:r>
+      <w:r>
+        <w:rPr>
+          <w:lang w:val="en-US"/>
+        </w:rPr>
+        <w:t>Office</w:t>
+      </w:r>
+      <w:r>
+        <w:t xml:space="preserve"> 97). </w:t>
+      </w:r>
+      <w:r>
+        <w:t>Необходимо обратить внимание, что его функции развили</w:t>
+      </w:r>
+      <w:r>
+        <w:t xml:space="preserve">сь из макроязыков, </w:t>
+      </w:r>
+      <w:r>
+        <w:lastRenderedPageBreak/>
+        <w:t>которые первоначально были включены в некоторые из этих приложений, и заменила их.</w:t>
+      </w:r>
+    </w:p>
+    <w:p>
+      <w:pPr>
+        <w:pStyle w:val="a3"/>
+      </w:pPr>
+    </w:p>
+    <w:p>
+      <w:pPr>
+        <w:pStyle w:val="2"/>
+      </w:pPr>
+      <w:r>
+        <w:t>1.3 Макросы замены текста</w:t>
+      </w:r>
+    </w:p>
+    <w:p/>
+    <w:p>
+      <w:pPr>
+        <w:pStyle w:val="a3"/>
+      </w:pPr>
+      <w:r>
+        <w:t>Макросы замены текста</w:t>
+      </w:r>
+      <w:r>
+        <w:t xml:space="preserve">. </w:t>
+      </w:r>
+      <w:r>
+        <w:t xml:space="preserve">Языки, такие как C и некоторые языки ассемблера, имеют рудиментарные макросистемы, реализованные в виде препроцессоров для компилятора или ассемблера. Макросы препроцессора C работают путем простой текстовой замены на уровне </w:t>
+      </w:r>
+      <w:proofErr w:type="spellStart"/>
+      <w:r>
+        <w:t>токена</w:t>
+      </w:r>
+      <w:proofErr w:type="spellEnd"/>
+      <w:r>
+        <w:t xml:space="preserve">, а не на уровне символов. Однако макросредства более сложных ассемблеров, например, IBM </w:t>
+      </w:r>
+      <w:proofErr w:type="spellStart"/>
+      <w:r>
+        <w:t>High</w:t>
+      </w:r>
+      <w:proofErr w:type="spellEnd"/>
+      <w:r>
+        <w:t xml:space="preserve"> </w:t>
+      </w:r>
+      <w:proofErr w:type="spellStart"/>
+      <w:r>
+        <w:t>Level</w:t>
+      </w:r>
+      <w:proofErr w:type="spellEnd"/>
+      <w:r>
+        <w:t xml:space="preserve"> </w:t>
+      </w:r>
+      <w:proofErr w:type="spellStart"/>
+      <w:r>
+        <w:t>Assembler</w:t>
+      </w:r>
+      <w:proofErr w:type="spellEnd"/>
+      <w:r>
+        <w:t xml:space="preserve"> (HLASM), не могут быть реализованы с помощью препроцессора; код для сборки инструкций и данных перемежается с кодом для сборки вызовов макросов.</w:t>
+      </w:r>
+    </w:p>
+    <w:p>
+      <w:pPr>
+        <w:pStyle w:val="a3"/>
+      </w:pPr>
+      <w:r>
+        <w:t>Классическое использование макросов</w:t>
+      </w:r>
+      <w:r>
+        <w:t>–</w:t>
+      </w:r>
+      <w:r>
+        <w:t xml:space="preserve">в системе </w:t>
+      </w:r>
+      <w:r>
+        <w:t xml:space="preserve">компьютерной верстки </w:t>
+      </w:r>
+      <w:proofErr w:type="spellStart"/>
+      <w:r>
+        <w:t>TeX</w:t>
+      </w:r>
+      <w:proofErr w:type="spellEnd"/>
+      <w:r>
+        <w:t xml:space="preserve"> и ее производных, где большая часть функциональности основана на макросах.</w:t>
+      </w:r>
+    </w:p>
+    <w:p>
+      <w:pPr>
+        <w:pStyle w:val="a3"/>
+      </w:pPr>
+    </w:p>
+    <w:p>
+      <w:pPr>
+        <w:pStyle w:val="2"/>
+      </w:pPr>
+      <w:r>
+        <w:t>1.4 </w:t>
+      </w:r>
+      <w:r>
+        <w:t>П</w:t>
+      </w:r>
+      <w:r>
+        <w:t>роцедурные макросы</w:t>
+      </w:r>
+    </w:p>
+    <w:p>
+      <w:pPr>
+        <w:pStyle w:val="a3"/>
+      </w:pPr>
+    </w:p>
+    <w:p>
+      <w:pPr>
+        <w:pStyle w:val="a3"/>
+      </w:pPr>
+      <w:r>
+        <w:t xml:space="preserve">Макросы на языке PL/I написаны в подмножестве самого PL/I: компилятор выполняет "инструкции препроцессора" во время компиляции, и выходные данные этого выполнения являются частью компилируемого кода. Возможность использовать знакомый процедурный язык в качестве макроязыка дает гораздо больше возможностей, чем у макросов подстановки текста. Макросы в PL/I, как и во многих ассемблерах, могут иметь </w:t>
+      </w:r>
+      <w:r>
+        <w:t>дополнительные функции</w:t>
+      </w:r>
+      <w:r>
+        <w:t>, например, устанавливать переменные, к которым могут получить доступ другие макросы.</w:t>
+      </w:r>
+    </w:p>
+    <w:p>
+      <w:pPr>
+        <w:pStyle w:val="a3"/>
+      </w:pPr>
+      <w:r>
+        <w:t xml:space="preserve">Макросы </w:t>
+      </w:r>
+      <w:proofErr w:type="spellStart"/>
+      <w:r>
+        <w:t>frame</w:t>
+      </w:r>
+      <w:proofErr w:type="spellEnd"/>
+      <w:r>
+        <w:t xml:space="preserve"> </w:t>
+      </w:r>
+      <w:proofErr w:type="spellStart"/>
+      <w:r>
+        <w:t>technology</w:t>
+      </w:r>
+      <w:proofErr w:type="spellEnd"/>
+      <w:r>
+        <w:t xml:space="preserve"> имеют свой собственный синтаксис команд, но также могут содержать текст на любом языке. Каждый фрейм является как общим компонентом в иерархии вложенных </w:t>
+      </w:r>
+      <w:proofErr w:type="spellStart"/>
+      <w:r>
+        <w:t>подсборок</w:t>
+      </w:r>
+      <w:proofErr w:type="spellEnd"/>
+      <w:r>
+        <w:t xml:space="preserve">, так и процедурой интеграции со своими </w:t>
+      </w:r>
+      <w:proofErr w:type="spellStart"/>
+      <w:r>
+        <w:t>подсборными</w:t>
+      </w:r>
+      <w:proofErr w:type="spellEnd"/>
+      <w:r>
+        <w:t xml:space="preserve"> фреймами (рекурсивный процесс, который разрешает конфликты интеграции в пользу </w:t>
+      </w:r>
+      <w:proofErr w:type="spellStart"/>
+      <w:r>
+        <w:t>подсборок</w:t>
+      </w:r>
+      <w:proofErr w:type="spellEnd"/>
+      <w:r>
+        <w:t xml:space="preserve"> более высокого уровня). Выходные данные представляют собой пользовательские документы, обычно компилируемые исходные модули. Фреймовая технология позволяет избежать распространения похожих, но слегка отличающихся компонентов</w:t>
+      </w:r>
+      <w:r>
+        <w:t>–</w:t>
+      </w:r>
+      <w:r>
+        <w:t>проблемы, которая преследует разработчиков программного обеспечения с момента изобретения макросов и подпрограмм.</w:t>
+      </w:r>
+    </w:p>
+    <w:p>
+      <w:pPr>
+        <w:pStyle w:val="a3"/>
+      </w:pPr>
+      <w:r>
+        <w:t xml:space="preserve">Большинство языков ассемблера имеют менее мощные процедурные макросредства, например, позволяющие повторять блок кода N раз для </w:t>
+      </w:r>
+      <w:r>
+        <w:lastRenderedPageBreak/>
+        <w:t>развертывания цикла; но они имеют синтаксис, совершенно отличный от реального языка ассемблера</w:t>
+      </w:r>
+      <w:r>
+        <w:t>.</w:t>
+      </w:r>
+    </w:p>
+    <w:p>
+      <w:pPr>
+        <w:pStyle w:val="a3"/>
+      </w:pPr>
+    </w:p>
+    <w:p>
+      <w:pPr>
+        <w:pStyle w:val="2"/>
+      </w:pPr>
+      <w:r>
+        <w:t>1.5 </w:t>
+      </w:r>
+      <w:r>
+        <w:t>Синтаксические макросы</w:t>
+      </w:r>
+      <w:r>
+        <w:t xml:space="preserve"> </w:t>
+      </w:r>
+    </w:p>
+    <w:p>
+      <w:pPr>
+        <w:pStyle w:val="a3"/>
+      </w:pPr>
+    </w:p>
+    <w:p>
+      <w:pPr>
+        <w:pStyle w:val="a3"/>
+      </w:pPr>
+      <w:r>
+        <w:t xml:space="preserve">Макросистемы, такие как описанный ранее препроцессор C, которые работают на уровне лексических </w:t>
+      </w:r>
+      <w:proofErr w:type="spellStart"/>
+      <w:r>
+        <w:t>токенов</w:t>
+      </w:r>
+      <w:proofErr w:type="spellEnd"/>
+      <w:r>
+        <w:t xml:space="preserve">, не могут надежно сохранять лексическую структуру. Синтаксические макросистемы вместо этого работают на уровне абстрактных синтаксических деревьев и сохраняют лексическую структуру исходной программы. Наиболее широко используемые реализации синтаксических макросистем находятся в языках, подобных </w:t>
+      </w:r>
+      <w:proofErr w:type="spellStart"/>
+      <w:r>
+        <w:t>Lisp</w:t>
+      </w:r>
+      <w:proofErr w:type="spellEnd"/>
+      <w:r>
+        <w:t xml:space="preserve">. Эти языки особенно подходят для этого стиля макросов из-за их единообразного синтаксиса. В частности, </w:t>
+      </w:r>
+      <w:r>
+        <w:t xml:space="preserve">именно он </w:t>
+      </w:r>
+      <w:r>
+        <w:t xml:space="preserve">упрощает определение вызовов макросов. Макросы </w:t>
+      </w:r>
+      <w:proofErr w:type="spellStart"/>
+      <w:r>
+        <w:t>Lisp</w:t>
+      </w:r>
+      <w:proofErr w:type="spellEnd"/>
+      <w:r>
+        <w:t xml:space="preserve"> преобразуют саму структуру программы, при этом для выражения таких преобразований доступен полный язык. Хотя синтаксические макросы часто встречаются в языках, подобных </w:t>
+      </w:r>
+      <w:proofErr w:type="spellStart"/>
+      <w:r>
+        <w:t>Lisp</w:t>
+      </w:r>
+      <w:proofErr w:type="spellEnd"/>
+      <w:r>
+        <w:t>, они также доступны на дру</w:t>
+      </w:r>
+      <w:r>
+        <w:t xml:space="preserve">гих языках, таких как </w:t>
+      </w:r>
+      <w:proofErr w:type="spellStart"/>
+      <w:r>
+        <w:t>Prolog</w:t>
+      </w:r>
+      <w:proofErr w:type="spellEnd"/>
+      <w:r>
+        <w:t xml:space="preserve">, </w:t>
+      </w:r>
+      <w:proofErr w:type="spellStart"/>
+      <w:r>
+        <w:t>Erlang</w:t>
+      </w:r>
+      <w:proofErr w:type="spellEnd"/>
+      <w:r>
+        <w:t xml:space="preserve">, </w:t>
+      </w:r>
+      <w:proofErr w:type="spellStart"/>
+      <w:r>
+        <w:t>Dylan</w:t>
+      </w:r>
+      <w:proofErr w:type="spellEnd"/>
+      <w:r>
+        <w:t xml:space="preserve">, </w:t>
+      </w:r>
+      <w:proofErr w:type="spellStart"/>
+      <w:r>
+        <w:t>Scala</w:t>
+      </w:r>
+      <w:proofErr w:type="spellEnd"/>
+      <w:r>
+        <w:t xml:space="preserve">, </w:t>
+      </w:r>
+      <w:proofErr w:type="spellStart"/>
+      <w:r>
+        <w:t>Nemerle</w:t>
+      </w:r>
+      <w:proofErr w:type="spellEnd"/>
+      <w:r>
+        <w:t>,</w:t>
+      </w:r>
+      <w:r>
+        <w:t xml:space="preserve"> </w:t>
+      </w:r>
+      <w:proofErr w:type="spellStart"/>
+      <w:r>
+        <w:t>Rust</w:t>
+      </w:r>
+      <w:proofErr w:type="spellEnd"/>
+      <w:r>
+        <w:t>.</w:t>
+      </w:r>
+      <w:r>
+        <w:t xml:space="preserve"> Они также доступны в качестве сторонн</w:t>
+      </w:r>
+      <w:r>
+        <w:t xml:space="preserve">их расширений для </w:t>
+      </w:r>
+      <w:proofErr w:type="spellStart"/>
+      <w:r>
+        <w:t>JavaScript</w:t>
+      </w:r>
+      <w:proofErr w:type="spellEnd"/>
+      <w:r>
+        <w:t xml:space="preserve"> и C#.</w:t>
+      </w:r>
+    </w:p>
+    <w:p>
+      <w:pPr>
+        <w:pStyle w:val="a3"/>
+      </w:pPr>
+      <w:r>
+        <w:rPr>
+          <w:b/>
+        </w:rPr>
+        <w:t xml:space="preserve">Макросы раннего </w:t>
+      </w:r>
+      <w:r>
+        <w:rPr>
+          <w:b/>
+          <w:lang w:val="en-US"/>
+        </w:rPr>
+        <w:t>Lisp</w:t>
+      </w:r>
+      <w:r>
+        <w:rPr>
+          <w:b/>
+        </w:rPr>
+        <w:t>.</w:t>
+      </w:r>
+      <w:r>
+        <w:t xml:space="preserve"> До того, как в </w:t>
+      </w:r>
+      <w:r>
+        <w:rPr>
+          <w:lang w:val="en-US"/>
+        </w:rPr>
+        <w:t>Lisp</w:t>
+      </w:r>
+      <w:r>
+        <w:t xml:space="preserve"> появились макросы, в нем были так называемые </w:t>
+      </w:r>
+      <w:r>
+        <w:rPr>
+          <w:lang w:val="en-US"/>
+        </w:rPr>
+        <w:t>FEXPRs</w:t>
+      </w:r>
+      <w:r>
+        <w:t xml:space="preserve">, функционально-подобные операторы, входными данными которых были не значения, вычисляемые с помощью аргументов, а скорее синтаксические формы аргументов, и выходными данными которых были значения, которые будут использоваться при вычислении. Другими словами, </w:t>
+      </w:r>
+      <w:r>
+        <w:rPr>
+          <w:lang w:val="en-US"/>
+        </w:rPr>
+        <w:t>FEXPRs</w:t>
+      </w:r>
+      <w:r>
+        <w:t xml:space="preserve"> были реализованы на том же уровне, что и </w:t>
+      </w:r>
+      <w:r>
+        <w:rPr>
+          <w:lang w:val="en-US"/>
+        </w:rPr>
+        <w:t>EVAL</w:t>
+      </w:r>
+      <w:r>
+        <w:t xml:space="preserve">, и предоставляли окно на уровень </w:t>
+      </w:r>
+      <w:proofErr w:type="spellStart"/>
+      <w:r>
+        <w:t>метаоценки</w:t>
+      </w:r>
+      <w:proofErr w:type="spellEnd"/>
+      <w:r>
+        <w:t>.</w:t>
+      </w:r>
+    </w:p>
+    <w:p>
+      <w:pPr>
+        <w:pStyle w:val="a3"/>
+      </w:pPr>
+      <w:r>
+        <w:t xml:space="preserve">В 1963 году Тимоти </w:t>
+      </w:r>
+      <w:proofErr w:type="spellStart"/>
+      <w:r>
+        <w:t>Харт</w:t>
+      </w:r>
+      <w:proofErr w:type="spellEnd"/>
+      <w:r>
+        <w:t xml:space="preserve"> предложил добавить макросы в </w:t>
+      </w:r>
+      <w:proofErr w:type="spellStart"/>
+      <w:r>
+        <w:t>Lisp</w:t>
+      </w:r>
+      <w:proofErr w:type="spellEnd"/>
+      <w:r>
+        <w:t xml:space="preserve"> 1.5 в AI </w:t>
+      </w:r>
+      <w:proofErr w:type="spellStart"/>
+      <w:r>
+        <w:t>Memo</w:t>
+      </w:r>
+      <w:proofErr w:type="spellEnd"/>
+      <w:r>
+        <w:t xml:space="preserve"> 57: MACRO </w:t>
+      </w:r>
+      <w:proofErr w:type="spellStart"/>
+      <w:r>
+        <w:t>Definitions</w:t>
+      </w:r>
+      <w:proofErr w:type="spellEnd"/>
+      <w:r>
+        <w:t xml:space="preserve"> </w:t>
+      </w:r>
+      <w:proofErr w:type="spellStart"/>
+      <w:r>
+        <w:t>for</w:t>
+      </w:r>
+      <w:proofErr w:type="spellEnd"/>
+      <w:r>
+        <w:t xml:space="preserve"> LISP.</w:t>
+      </w:r>
+    </w:p>
+    <w:p>
+      <w:pPr>
+        <w:pStyle w:val="a3"/>
+      </w:pPr>
+      <w:r>
+        <w:rPr>
+          <w:b/>
+        </w:rPr>
+        <w:t>Анафорические макросы.</w:t>
+      </w:r>
+      <w:r>
+        <w:t xml:space="preserve"> </w:t>
+      </w:r>
+      <w:r>
+        <w:t xml:space="preserve">Анафорический макрос </w:t>
+      </w:r>
+      <w:r>
+        <w:t>–</w:t>
+      </w:r>
+      <w:r>
+        <w:t xml:space="preserve"> это тип программного макроса, который намеренно фиксирует некоторую форму, предоставляемую макросу, на которую может ссылаться анафора (выражение, ссылающееся на другое). Анафорические макросы впервые появились в книге Пола Грэхема "</w:t>
+      </w:r>
+      <w:proofErr w:type="spellStart"/>
+      <w:r>
+        <w:t>On</w:t>
+      </w:r>
+      <w:proofErr w:type="spellEnd"/>
+      <w:r>
+        <w:t xml:space="preserve"> </w:t>
+      </w:r>
+      <w:proofErr w:type="spellStart"/>
+      <w:r>
+        <w:t>Lisp</w:t>
+      </w:r>
+      <w:proofErr w:type="spellEnd"/>
+      <w:r>
+        <w:t xml:space="preserve">", и их название является отсылкой к лингвистической анафоре </w:t>
+      </w:r>
+      <w:r>
+        <w:t>–</w:t>
+      </w:r>
+      <w:r>
+        <w:t xml:space="preserve"> использованию слов в качестве замены предшествующих слов.</w:t>
+      </w:r>
+    </w:p>
+    <w:p>
+      <w:pPr>
+        <w:pStyle w:val="a3"/>
+      </w:pPr>
+      <w:r>
+        <w:rPr>
+          <w:b/>
+        </w:rPr>
+        <w:t>Гигиенические макросы.</w:t>
+      </w:r>
+      <w:r>
+        <w:t xml:space="preserve"> </w:t>
+      </w:r>
+      <w:r>
+        <w:t>В середине восьмидесятых в ряде статей было введено понятие расширения гигиенических макр</w:t>
+      </w:r>
+      <w:r>
+        <w:t xml:space="preserve">осов (синтаксические правила), </w:t>
+      </w:r>
+      <w:proofErr w:type="spellStart"/>
+      <w:r>
+        <w:t>c</w:t>
+      </w:r>
+      <w:r>
+        <w:t>истема</w:t>
+      </w:r>
+      <w:proofErr w:type="spellEnd"/>
+      <w:r>
+        <w:t xml:space="preserve"> на основе шаблонов, в которой синтаксические среды определения макроса и использования макроса различаются, что позволяет разработчикам макросов и пользователям не беспокоиться о случайном </w:t>
+      </w:r>
+      <w:r>
+        <w:lastRenderedPageBreak/>
+        <w:t xml:space="preserve">захвате переменных. Гигиенические макросы стандартизированы для </w:t>
+      </w:r>
+      <w:proofErr w:type="spellStart"/>
+      <w:r>
+        <w:t>Scheme</w:t>
+      </w:r>
+      <w:proofErr w:type="spellEnd"/>
+      <w:r>
+        <w:t xml:space="preserve"> в стандартах R5RS, R6RS и R7RS. Существует ряд конкурирующих реализаций гигиенических макросов, таких как </w:t>
+      </w:r>
+      <w:r>
+        <w:t>синтаксические правила</w:t>
+      </w:r>
+      <w:r>
+        <w:t xml:space="preserve">, </w:t>
+      </w:r>
+      <w:r>
+        <w:t>синтаксический регистры</w:t>
+      </w:r>
+      <w:r>
+        <w:t xml:space="preserve">, явное переименование и синтаксические замыкания. </w:t>
+      </w:r>
+      <w:r>
+        <w:t xml:space="preserve">Как синтаксические </w:t>
+      </w:r>
+      <w:proofErr w:type="gramStart"/>
+      <w:r>
+        <w:t>правила</w:t>
+      </w:r>
+      <w:proofErr w:type="gramEnd"/>
+      <w:r>
+        <w:t xml:space="preserve"> так и синтаксические регистры </w:t>
+      </w:r>
+      <w:r>
+        <w:t xml:space="preserve">стандартизированы в стандартах </w:t>
+      </w:r>
+      <w:proofErr w:type="spellStart"/>
+      <w:r>
+        <w:t>Scheme</w:t>
+      </w:r>
+      <w:proofErr w:type="spellEnd"/>
+      <w:r>
+        <w:t>.</w:t>
+      </w:r>
+    </w:p>
+    <w:p>
+      <w:pPr>
+        <w:pStyle w:val="a3"/>
+      </w:pPr>
+      <w:proofErr w:type="spellStart"/>
+      <w:r>
+        <w:t>Racket</w:t>
+      </w:r>
+      <w:proofErr w:type="spellEnd"/>
+      <w:r>
+        <w:t xml:space="preserve"> объединил понятия гигиенических макросов с "башней вычислителей", так что время синтаксического расширения одной макросистемы является обычным временем в</w:t>
+      </w:r>
+      <w:r>
+        <w:t>ыполнения другого блока кода</w:t>
+      </w:r>
+      <w:r>
+        <w:t>, и показал, как применять чередующееся расширение и синтаксически</w:t>
+      </w:r>
+      <w:r>
+        <w:t>й анализ в языке без скобок.</w:t>
+      </w:r>
+    </w:p>
+    <w:p>
+      <w:pPr>
+        <w:pStyle w:val="a3"/>
+      </w:pPr>
+    </w:p>
+    <w:p>
+      <w:pPr>
+        <w:pStyle w:val="2"/>
+      </w:pPr>
+      <w:r>
+        <w:t>1.6 </w:t>
+      </w:r>
+      <w:r>
+        <w:t>Макросы для машинно-независимого программного обеспечения</w:t>
+      </w:r>
+    </w:p>
+    <w:p>
+      <w:pPr>
+        <w:pStyle w:val="a3"/>
+      </w:pPr>
+    </w:p>
+    <w:p>
+      <w:pPr>
+        <w:pStyle w:val="a3"/>
+      </w:pPr>
+      <w:r>
+        <w:t>Макросы обычно используются для сопоставления короткой строки (вызова макроса) с более длинной последовательностью инструкций. Другое, менее распространенное использование макросов заключается в обратном: для сопоставления последовательности инструкций со строкой макроса. Именно такого подхода придерживалась система мобильного программирования STAGE2, которая использовала элементарный компилятор макросов (называемый SIMCMP) для отображения конкретного набора команд данного компьютера в машинно-независимые макросы. Приложения (в частности, компиляторы), написанные с помощью этих машинно-независимых макросов, затем могут быть запущены без изменений на любом компьютере, оснащенном элементарным компилятором макросов. Первым приложением, запускаемым в таком контексте, является более сложный и мощный компилятор макросов, написанный на машинно-независимом макроязыке. Этот компилятор макросов применяется к самому себе в режиме начальной загрузки для создания скомпилированной и гораздо более эффективной версии самого себя. Преимущество этого подхода заключается в том, что сложные приложения могут быть перенесены с одного компьютера на совершенно другой компьютер с очень небольшими усилиями (для каждой архитектуры целевой машины достаточно написать элементарн</w:t>
+      </w:r>
+      <w:r>
+        <w:t>ый компилятор макросов).</w:t>
+      </w:r>
+      <w:r>
+        <w:t xml:space="preserve"> Появление современных языков программирования, в частности C, компиляторы для которых доступны практически на всех компьютерах, сделало такой подход излишним. Однако это был один из первых примеров (если не первый) начальной загрузки компилятора.</w:t>
+      </w:r>
       <w:bookmarkStart w:id="1" w:name="_GoBack"/>
       <w:bookmarkEnd w:id="1"/>
+    </w:p>
+    <w:p>
+      <w:pPr>
+        <w:spacing w:after="160" w:line="259" w:lineRule="auto"/>
+        <w:contextualSpacing w:val="0"/>
+        <w:rPr>
+          <w:rFonts w:eastAsia="Times New Roman"/>
+        </w:rPr>
+      </w:pPr>
+      <w:r>
+        <w:br w:type="page"/>
+      </w:r>
+    </w:p>
+    <w:p>
+      <w:pPr>
+        <w:pStyle w:val="1"/>
+        <w:ind w:firstLine="0"/>
+        <w:jc w:val="center"/>
+      </w:pPr>
+      <w:r>
+        <w:lastRenderedPageBreak/>
+        <w:t>СПИСОК ЛИТЕРАТУРНЫХ ИСТОЧНИКОВ</w:t>
+      </w:r>
+    </w:p>
+    <w:p/>
+    <w:p>
+      <w:pPr>
+        <w:pStyle w:val="a3"/>
+      </w:pPr>
+      <w:r>
+        <w:t>[1]</w:t>
+      </w:r>
+      <w:r>
+        <w:rPr>
+          <w:lang w:val="en-US"/>
+        </w:rPr>
+        <w:t> </w:t>
+      </w:r>
+      <w:r>
+        <w:t xml:space="preserve">Краткое руководство: создание макроса </w:t>
+      </w:r>
+      <w:r>
+        <w:t>[Электронный ресурс</w:t>
+      </w:r>
+      <w:r>
+        <w:t xml:space="preserve">]. – </w:t>
+      </w:r>
+      <w:r>
+        <w:t xml:space="preserve">Режим доступа: </w:t>
+      </w:r>
+      <w:r>
+        <w:t>https://support.microsoft.com/ru-ru/office/краткое-руководство-создание-макроса-741130ca-080d-49f5-9471-1e5fb3d581a8</w:t>
+      </w:r>
+      <w:r>
+        <w:t xml:space="preserve"> </w:t>
+      </w:r>
+      <w:r>
+        <w:t>–</w:t>
+      </w:r>
+      <w:r>
+        <w:t xml:space="preserve"> Дата доступа: 24.03.2023</w:t>
+      </w:r>
     </w:p>
     <w:sectPr>
       <w:footerReference w:type="default" r:id="rId6"/>
@@ -639,6 +2060,7 @@
         <w:docPartUnique/>
       </w:docPartObj>
     </w:sdtPr>
+    <w:sdtEndPr/>
     <w:sdtContent>
       <w:p>
         <w:pPr>
@@ -658,7 +2080,7 @@
           <w:rPr>
             <w:noProof/>
           </w:rPr>
-          <w:t>3</w:t>
+          <w:t>9</w:t>
         </w:r>
         <w:r>
           <w:fldChar w:fldCharType="end"/>
@@ -1305,6 +2727,17 @@
       <w:spacing w:after="100"/>
     </w:pPr>
   </w:style>
+  <w:style w:type="character" w:styleId="aa">
+    <w:name w:val="Hyperlink"/>
+    <w:basedOn w:val="a0"/>
+    <w:uiPriority w:val="99"/>
+    <w:unhideWhenUsed/>
+    <w:rsid w:val="002B049F"/>
+    <w:rPr>
+      <w:color w:val="0563C1" w:themeColor="hyperlink"/>
+      <w:u w:val="single"/>
+    </w:rPr>
+  </w:style>
 </w:styles>
 </file>
 

</xml_diff>

<commit_message>
chapter 5 in progress
</commit_message>
<xml_diff>
--- a/Бычко_ОСИСП_Курсовая.docx
+++ b/Бычко_ОСИСП_Курсовая.docx
@@ -4345,12 +4345,14 @@
       <w:r>
         <w:t xml:space="preserve"> </w:t>
       </w:r>
+      <w:proofErr w:type="spellStart"/>
       <w:r>
         <w:rPr>
           <w:lang w:val="en-US"/>
         </w:rPr>
         <w:t>WinForms</w:t>
       </w:r>
+      <w:proofErr w:type="spellEnd"/>
       <w:r>
         <w:t xml:space="preserve">. </w:t>
       </w:r>
@@ -5517,12 +5519,7 @@
         <w:pStyle w:val="a3"/>
       </w:pPr>
       <w:r>
-        <w:t xml:space="preserve">Были выбраны именно такие функции поскольку они являются основными при работе с макросами. Также, в </w:t>
-      </w:r>
-      <w:bookmarkStart w:id="24" w:name="_GoBack"/>
-      <w:bookmarkEnd w:id="24"/>
-      <w:r>
-        <w:t>целях оптимизации пользовательского интерфейса и удобства работы с ним, при запуске приложения, программа будет помещаться на панели задач.</w:t>
+        <w:t>Были выбраны именно такие функции поскольку они являются основными при работе с макросами. Также, в целях оптимизации пользовательского интерфейса и удобства работы с ним, при запуске приложения, программа будет помещаться на панели задач.</w:t>
       </w:r>
     </w:p>
     <w:p>
@@ -5540,7 +5537,7 @@
       <w:r>
         <w:br w:type="page"/>
       </w:r>
-      <w:bookmarkStart w:id="25" w:name="_Toc162210982"/>
+      <w:bookmarkStart w:id="24" w:name="_Toc162210982"/>
       <w:r>
         <w:lastRenderedPageBreak/>
         <w:t>5 </w:t>
@@ -5551,29 +5548,569 @@
       <w:r>
         <w:t>КТУРА РАЗРАБАТЫВАЕМОЙ ПРОГРАММЫ</w:t>
       </w:r>
+      <w:bookmarkEnd w:id="24"/>
+    </w:p>
+    <w:p>
+      <w:pPr>
+        <w:pStyle w:val="a3"/>
+      </w:pPr>
+    </w:p>
+    <w:p>
+      <w:pPr>
+        <w:pStyle w:val="a3"/>
+      </w:pPr>
+      <w:r>
+        <w:t>В данном подпункте будет описана архитектура разрабатываемой программы, а также алгоритм работы замены макросов.</w:t>
+      </w:r>
+    </w:p>
+    <w:p>
+      <w:pPr>
+        <w:pStyle w:val="a3"/>
+        <w:rPr>
+          <w:lang w:val="en-US"/>
+        </w:rPr>
+      </w:pPr>
+    </w:p>
+    <w:p>
+      <w:pPr>
+        <w:pStyle w:val="2"/>
+      </w:pPr>
+      <w:bookmarkStart w:id="25" w:name="_Toc162210983"/>
+      <w:r>
+        <w:t>5.1 </w:t>
+      </w:r>
+      <w:r>
+        <w:t>Структура и архитектура разрабатываемого приложения</w:t>
+      </w:r>
       <w:bookmarkEnd w:id="25"/>
     </w:p>
-    <w:p>
-      <w:pPr>
-        <w:pStyle w:val="a3"/>
-      </w:pPr>
-    </w:p>
-    <w:p>
-      <w:pPr>
-        <w:pStyle w:val="2"/>
-      </w:pPr>
-      <w:bookmarkStart w:id="26" w:name="_Toc162210983"/>
-      <w:r>
-        <w:t>5.1 </w:t>
-      </w:r>
-      <w:r>
-        <w:t>Структура и архитектура разрабатываемого приложения</w:t>
-      </w:r>
+    <w:p/>
+    <w:p>
+      <w:pPr>
+        <w:pStyle w:val="3"/>
+        <w:rPr>
+          <w:lang w:val="en-US"/>
+        </w:rPr>
+      </w:pPr>
+      <w:r>
+        <w:rPr>
+          <w:lang w:val="en-US"/>
+        </w:rPr>
+        <w:t>5.1.1 </w:t>
+      </w:r>
+      <w:r>
+        <w:t xml:space="preserve">Класс </w:t>
+      </w:r>
+      <w:r>
+        <w:rPr>
+          <w:lang w:val="en-US"/>
+        </w:rPr>
+        <w:t>Macro</w:t>
+      </w:r>
+    </w:p>
+    <w:p>
+      <w:pPr>
+        <w:rPr>
+          <w:lang w:val="en-US"/>
+        </w:rPr>
+      </w:pPr>
+    </w:p>
+    <w:p>
+      <w:pPr>
+        <w:pStyle w:val="a3"/>
+      </w:pPr>
+      <w:r>
+        <w:t xml:space="preserve">Основным классом программы является класс </w:t>
+      </w:r>
+      <w:r>
+        <w:rPr>
+          <w:lang w:val="en-US"/>
+        </w:rPr>
+        <w:t>Macro</w:t>
+      </w:r>
+      <w:r>
+        <w:t>. Он представляет собой один конкретный макрос. Он имеет следующие поля</w:t>
+      </w:r>
+    </w:p>
+    <w:p>
+      <w:pPr>
+        <w:pStyle w:val="a3"/>
+      </w:pPr>
+      <w:r>
+        <w:t>–</w:t>
+      </w:r>
+      <w:r>
+        <w:t> </w:t>
+      </w:r>
+      <w:r>
+        <w:rPr>
+          <w:lang w:val="en-US"/>
+        </w:rPr>
+        <w:t>TriggerKeys</w:t>
+      </w:r>
+      <w:r>
+        <w:t xml:space="preserve"> – </w:t>
+      </w:r>
+      <w:r>
+        <w:t>данное поле представляет собой список клавиш, которые вызывают срабатывание макроса. В случае использования только одной клавиши для активации макроса это поле не инициализируется;</w:t>
+      </w:r>
+    </w:p>
+    <w:p>
+      <w:pPr>
+        <w:pStyle w:val="a3"/>
+      </w:pPr>
+      <w:r>
+        <w:t>–</w:t>
+      </w:r>
+      <w:r>
+        <w:rPr>
+          <w:lang w:val="en-US"/>
+        </w:rPr>
+        <w:t> </w:t>
+      </w:r>
+      <w:r>
+        <w:rPr>
+          <w:lang w:val="en-US"/>
+        </w:rPr>
+        <w:t>Type</w:t>
+      </w:r>
+      <w:r>
+        <w:t xml:space="preserve"> –</w:t>
+      </w:r>
+      <w:r>
+        <w:t xml:space="preserve"> данное поле отвечает за тип макроса. Возможные типы макросов определены в подпункте 4 данной курсовой работы</w:t>
+      </w:r>
+      <w:r>
+        <w:t>;</w:t>
+      </w:r>
+    </w:p>
+    <w:p>
+      <w:pPr>
+        <w:pStyle w:val="a3"/>
+      </w:pPr>
+      <w:r>
+        <w:t>–</w:t>
+      </w:r>
+      <w:r>
+        <w:rPr>
+          <w:lang w:val="en-US"/>
+        </w:rPr>
+        <w:t> idletime</w:t>
+      </w:r>
+      <w:r>
+        <w:t xml:space="preserve"> – данное поле хранит в себе время, которое компьютер должен простаивать, чтобы макрос начала свое выполнение. Если данная функция не используется, это поле инициализируется 0;</w:t>
+      </w:r>
+    </w:p>
+    <w:p>
+      <w:pPr>
+        <w:pStyle w:val="a3"/>
+      </w:pPr>
+      <w:r>
+        <w:t>–</w:t>
+      </w:r>
+      <w:r>
+        <w:rPr>
+          <w:lang w:val="en-US"/>
+        </w:rPr>
+        <w:t> TriggerKey</w:t>
+      </w:r>
+      <w:r>
+        <w:t xml:space="preserve"> – данное поле хранит в себе клавишу, которая вызывает активацию макроса. В случае использование более чем одной клавиши – данное поле не инициализируется</w:t>
+      </w:r>
+      <w:r>
+        <w:t>;</w:t>
+      </w:r>
+    </w:p>
+    <w:p>
+      <w:pPr>
+        <w:pStyle w:val="a3"/>
+      </w:pPr>
+      <w:r>
+        <w:t>–</w:t>
+      </w:r>
+      <w:r>
+        <w:rPr>
+          <w:lang w:val="en-US"/>
+        </w:rPr>
+        <w:t> targetapp</w:t>
+      </w:r>
+      <w:r>
+        <w:t xml:space="preserve"> </w:t>
+      </w:r>
+      <w:r>
+        <w:t>– данное поле отвечает за приложения, которое вызовет срабатывание макроса. Если данная функциональность не используется, это поле не инициализируется</w:t>
+      </w:r>
+      <w:r>
+        <w:t>;</w:t>
+      </w:r>
+    </w:p>
+    <w:p>
+      <w:pPr>
+        <w:pStyle w:val="a3"/>
+      </w:pPr>
+      <w:r>
+        <w:t>–</w:t>
+      </w:r>
+      <w:r>
+        <w:t> </w:t>
+      </w:r>
+      <w:r>
+        <w:rPr>
+          <w:lang w:val="en-US"/>
+        </w:rPr>
+        <w:t>Override</w:t>
+      </w:r>
+      <w:r>
+        <w:t xml:space="preserve"> </w:t>
+      </w:r>
+      <w:r>
+        <w:t xml:space="preserve">– данное поле отвечает за </w:t>
+      </w:r>
+      <w:r>
+        <w:t>вызов макроса в случае ввода определенной последовательности символов</w:t>
+      </w:r>
+      <w:r>
+        <w:t>. Если данная функциональность не используется, это поле не инициализируется</w:t>
+      </w:r>
+      <w:r>
+        <w:t>;</w:t>
+      </w:r>
+    </w:p>
+    <w:p>
+      <w:pPr>
+        <w:pStyle w:val="a3"/>
+      </w:pPr>
+      <w:r>
+        <w:t>–</w:t>
+      </w:r>
+      <w:r>
+        <w:t> </w:t>
+      </w:r>
+      <w:r>
+        <w:rPr>
+          <w:lang w:val="en-US"/>
+        </w:rPr>
+        <w:t>script</w:t>
+      </w:r>
+      <w:r>
+        <w:t xml:space="preserve"> – данное поле содержит в себе список команд, которые будут выполнены при срабатывании макроса.</w:t>
+      </w:r>
+    </w:p>
+    <w:p>
+      <w:pPr>
+        <w:pStyle w:val="a3"/>
+      </w:pPr>
+    </w:p>
+    <w:p>
+      <w:pPr>
+        <w:pStyle w:val="3"/>
+        <w:rPr>
+          <w:lang w:val="en-US"/>
+        </w:rPr>
+      </w:pPr>
+      <w:r>
+        <w:rPr>
+          <w:lang w:val="en-US"/>
+        </w:rPr>
+        <w:t>5.1.2 </w:t>
+      </w:r>
+      <w:r>
+        <w:t xml:space="preserve">Класс </w:t>
+      </w:r>
+      <w:proofErr w:type="spellStart"/>
+      <w:r>
+        <w:rPr>
+          <w:lang w:val="en-US"/>
+        </w:rPr>
+        <w:t>MacroAction</w:t>
+      </w:r>
+      <w:proofErr w:type="spellEnd"/>
+    </w:p>
+    <w:p>
+      <w:pPr>
+        <w:pStyle w:val="a3"/>
+      </w:pPr>
+    </w:p>
+    <w:p>
+      <w:pPr>
+        <w:pStyle w:val="a3"/>
+      </w:pPr>
+      <w:r>
+        <w:t xml:space="preserve">За команды макроса отвечает абстрактный класс </w:t>
+      </w:r>
+      <w:r>
+        <w:rPr>
+          <w:lang w:val="en-US"/>
+        </w:rPr>
+        <w:t>Macro</w:t>
+      </w:r>
+      <w:r>
+        <w:t xml:space="preserve"> </w:t>
+      </w:r>
+      <w:r>
+        <w:rPr>
+          <w:lang w:val="en-US"/>
+        </w:rPr>
+        <w:t>Action</w:t>
+      </w:r>
+      <w:r>
+        <w:t xml:space="preserve"> и классы, наследуемые от него. Он содержит в себе метод </w:t>
+      </w:r>
+      <w:r>
+        <w:rPr>
+          <w:lang w:val="en-US"/>
+        </w:rPr>
+        <w:t>Do</w:t>
+      </w:r>
+      <w:r>
+        <w:t>, вызов которого для класса потомка и осуществит выполнение конкретной команды макроса.</w:t>
+      </w:r>
+    </w:p>
+    <w:p>
+      <w:pPr>
+        <w:pStyle w:val="a3"/>
+      </w:pPr>
+    </w:p>
+    <w:p>
+      <w:pPr>
+        <w:pStyle w:val="3"/>
+        <w:rPr>
+          <w:lang w:val="en-US"/>
+        </w:rPr>
+      </w:pPr>
+      <w:r>
+        <w:t>5.1.3</w:t>
+      </w:r>
+      <w:r>
+        <w:rPr>
+          <w:lang w:val="en-US"/>
+        </w:rPr>
+        <w:t> </w:t>
+      </w:r>
+      <w:r>
+        <w:t xml:space="preserve">Класс </w:t>
+      </w:r>
+      <w:r>
+        <w:rPr>
+          <w:lang w:val="en-US"/>
+        </w:rPr>
+        <w:t>MacroFiles</w:t>
+      </w:r>
+    </w:p>
+    <w:p>
+      <w:pPr>
+        <w:rPr>
+          <w:lang w:val="en-US"/>
+        </w:rPr>
+      </w:pPr>
+    </w:p>
+    <w:p>
+      <w:pPr>
+        <w:pStyle w:val="a3"/>
+      </w:pPr>
+      <w:r>
+        <w:lastRenderedPageBreak/>
+        <w:t xml:space="preserve">За загрузку макросов из файла отвечает класс </w:t>
+      </w:r>
+      <w:r>
+        <w:rPr>
+          <w:lang w:val="en-US"/>
+        </w:rPr>
+        <w:t>MacroFiles</w:t>
+      </w:r>
+      <w:r>
+        <w:t xml:space="preserve">. </w:t>
+      </w:r>
+      <w:r>
+        <w:t xml:space="preserve">Он загружает все файлы из </w:t>
+      </w:r>
+      <w:r>
+        <w:t>директории</w:t>
+      </w:r>
+      <w:r>
+        <w:t xml:space="preserve"> </w:t>
+      </w:r>
+      <w:r>
+        <w:rPr>
+          <w:lang w:val="en-US"/>
+        </w:rPr>
+        <w:t>Macros</w:t>
+      </w:r>
+      <w:r>
+        <w:t xml:space="preserve"> </w:t>
+      </w:r>
+      <w:r>
+        <w:t xml:space="preserve">с расширением </w:t>
+      </w:r>
+      <w:r>
+        <w:t>.</w:t>
+      </w:r>
+      <w:r>
+        <w:rPr>
+          <w:lang w:val="en-US"/>
+        </w:rPr>
+        <w:t>macro</w:t>
+      </w:r>
+      <w:r>
+        <w:t xml:space="preserve">. </w:t>
+      </w:r>
+      <w:r>
+        <w:t xml:space="preserve">Результатом его работы является класс </w:t>
+      </w:r>
+      <w:r>
+        <w:rPr>
+          <w:lang w:val="en-US"/>
+        </w:rPr>
+        <w:t>MacroSet</w:t>
+      </w:r>
+      <w:r>
+        <w:t>.</w:t>
+      </w:r>
+    </w:p>
+    <w:p>
+      <w:pPr>
+        <w:pStyle w:val="a3"/>
+      </w:pPr>
+    </w:p>
+    <w:p>
+      <w:pPr>
+        <w:pStyle w:val="3"/>
+        <w:rPr>
+          <w:lang w:val="en-US"/>
+        </w:rPr>
+      </w:pPr>
+      <w:r>
+        <w:rPr>
+          <w:lang w:val="en-US"/>
+        </w:rPr>
+        <w:t>5.1.4 </w:t>
+      </w:r>
+      <w:r>
+        <w:t xml:space="preserve">Класс </w:t>
+      </w:r>
+      <w:r>
+        <w:rPr>
+          <w:lang w:val="en-US"/>
+        </w:rPr>
+        <w:t>MacroSet</w:t>
+      </w:r>
+    </w:p>
+    <w:p>
+      <w:pPr>
+        <w:rPr>
+          <w:lang w:val="en-US"/>
+        </w:rPr>
+      </w:pPr>
+    </w:p>
+    <w:p>
+      <w:pPr>
+        <w:pStyle w:val="a3"/>
+      </w:pPr>
+      <w:r>
+        <w:t>Данный класс представляет собой список макросов. Он необходим для хранения макросов или получения их по таким критериям как: тип макроса и клавиша его активирующая</w:t>
+      </w:r>
+    </w:p>
+    <w:p>
+      <w:pPr>
+        <w:pStyle w:val="a3"/>
+      </w:pPr>
+    </w:p>
+    <w:p>
+      <w:pPr>
+        <w:pStyle w:val="3"/>
+        <w:rPr>
+          <w:lang w:val="en-US"/>
+        </w:rPr>
+      </w:pPr>
+      <w:r>
+        <w:t>5.1.5 </w:t>
+      </w:r>
+      <w:proofErr w:type="spellStart"/>
+      <w:r>
+        <w:rPr>
+          <w:lang w:val="en-US"/>
+        </w:rPr>
+        <w:t>MacroType</w:t>
+      </w:r>
+      <w:proofErr w:type="spellEnd"/>
+    </w:p>
+    <w:p>
+      <w:pPr>
+        <w:rPr>
+          <w:lang w:val="en-US"/>
+        </w:rPr>
+      </w:pPr>
+    </w:p>
+    <w:p>
+      <w:pPr>
+        <w:pStyle w:val="a3"/>
+        <w:rPr>
+          <w:lang w:val="en-US"/>
+        </w:rPr>
+      </w:pPr>
+      <w:proofErr w:type="spellStart"/>
+      <w:r>
+        <w:rPr>
+          <w:lang w:val="en-US"/>
+        </w:rPr>
+        <w:t>MacroType</w:t>
+      </w:r>
+      <w:proofErr w:type="spellEnd"/>
+      <w:r>
+        <w:t xml:space="preserve"> представляет собой перечисление. Оно описывает возможные типы макросов. Тип макроса обозначает при каких условиях вызывается тот или иной макрос.</w:t>
+      </w:r>
+    </w:p>
+    <w:p>
+      <w:pPr>
+        <w:pStyle w:val="a3"/>
+      </w:pPr>
+    </w:p>
+    <w:p>
+      <w:pPr>
+        <w:pStyle w:val="3"/>
+      </w:pPr>
+      <w:r>
+        <w:t>5</w:t>
+      </w:r>
+      <w:r>
+        <w:rPr>
+          <w:lang w:val="en-US"/>
+        </w:rPr>
+        <w:t>.1.6 </w:t>
+      </w:r>
+      <w:r>
+        <w:t xml:space="preserve">Класс </w:t>
+      </w:r>
+      <w:proofErr w:type="spellStart"/>
+      <w:r>
+        <w:rPr>
+          <w:lang w:val="en-US"/>
+        </w:rPr>
+        <w:t>FormMain</w:t>
+      </w:r>
+      <w:proofErr w:type="spellEnd"/>
+    </w:p>
+    <w:p/>
+    <w:p>
+      <w:pPr>
+        <w:pStyle w:val="a3"/>
+      </w:pPr>
+      <w:r>
+        <w:t>Данный класс содержит всю логику считывания пользовательского ввода и запуска макросов основываясь на них.</w:t>
+      </w:r>
+      <w:bookmarkStart w:id="26" w:name="_GoBack"/>
       <w:bookmarkEnd w:id="26"/>
     </w:p>
     <w:p>
       <w:pPr>
         <w:pStyle w:val="a3"/>
+        <w:ind w:firstLine="0"/>
+      </w:pPr>
+    </w:p>
+    <w:p>
+      <w:pPr>
+        <w:pStyle w:val="a3"/>
+        <w:ind w:firstLine="0"/>
       </w:pPr>
     </w:p>
     <w:p>
@@ -5718,7 +6255,7 @@
           <w:rPr>
             <w:noProof/>
           </w:rPr>
-          <w:t>26</w:t>
+          <w:t>27</w:t>
         </w:r>
         <w:r>
           <w:fldChar w:fldCharType="end"/>

</xml_diff>

<commit_message>
Chapter 5. Point 2 hald done
</commit_message>
<xml_diff>
--- a/Бычко_ОСИСП_Курсовая.docx
+++ b/Бычко_ОСИСП_Курсовая.docx
@@ -523,7 +523,7 @@
             <w:rPr>
               <w:noProof/>
             </w:rPr>
-            <w:instrText xml:space="preserve"> PAGEREF _Toc162210958 \h </w:instrText>
+            <w:instrText xml:space="preserve"> PAGEREF _Toc162423171 \h </w:instrText>
           </w:r>
           <w:r>
             <w:rPr>
@@ -540,7 +540,7 @@
             <w:rPr>
               <w:noProof/>
             </w:rPr>
-            <w:t>3</w:t>
+            <w:t>4</w:t>
           </w:r>
           <w:r>
             <w:rPr>
@@ -583,7 +583,7 @@
             <w:rPr>
               <w:noProof/>
             </w:rPr>
-            <w:instrText xml:space="preserve"> PAGEREF _Toc162210959 \h </w:instrText>
+            <w:instrText xml:space="preserve"> PAGEREF _Toc162423172 \h </w:instrText>
           </w:r>
           <w:r>
             <w:rPr>
@@ -600,7 +600,7 @@
             <w:rPr>
               <w:noProof/>
             </w:rPr>
-            <w:t>4</w:t>
+            <w:t>5</w:t>
           </w:r>
           <w:r>
             <w:rPr>
@@ -643,7 +643,7 @@
             <w:rPr>
               <w:noProof/>
             </w:rPr>
-            <w:instrText xml:space="preserve"> PAGEREF _Toc162210960 \h </w:instrText>
+            <w:instrText xml:space="preserve"> PAGEREF _Toc162423173 \h </w:instrText>
           </w:r>
           <w:r>
             <w:rPr>
@@ -660,7 +660,7 @@
             <w:rPr>
               <w:noProof/>
             </w:rPr>
-            <w:t>4</w:t>
+            <w:t>5</w:t>
           </w:r>
           <w:r>
             <w:rPr>
@@ -703,7 +703,7 @@
             <w:rPr>
               <w:noProof/>
             </w:rPr>
-            <w:instrText xml:space="preserve"> PAGEREF _Toc162210961 \h </w:instrText>
+            <w:instrText xml:space="preserve"> PAGEREF _Toc162423174 \h </w:instrText>
           </w:r>
           <w:r>
             <w:rPr>
@@ -720,7 +720,7 @@
             <w:rPr>
               <w:noProof/>
             </w:rPr>
-            <w:t>4</w:t>
+            <w:t>5</w:t>
           </w:r>
           <w:r>
             <w:rPr>
@@ -763,7 +763,7 @@
             <w:rPr>
               <w:noProof/>
             </w:rPr>
-            <w:instrText xml:space="preserve"> PAGEREF _Toc162210962 \h </w:instrText>
+            <w:instrText xml:space="preserve"> PAGEREF _Toc162423175 \h </w:instrText>
           </w:r>
           <w:r>
             <w:rPr>
@@ -780,7 +780,7 @@
             <w:rPr>
               <w:noProof/>
             </w:rPr>
-            <w:t>6</w:t>
+            <w:t>7</w:t>
           </w:r>
           <w:r>
             <w:rPr>
@@ -823,7 +823,7 @@
             <w:rPr>
               <w:noProof/>
             </w:rPr>
-            <w:instrText xml:space="preserve"> PAGEREF _Toc162210963 \h </w:instrText>
+            <w:instrText xml:space="preserve"> PAGEREF _Toc162423176 \h </w:instrText>
           </w:r>
           <w:r>
             <w:rPr>
@@ -840,7 +840,7 @@
             <w:rPr>
               <w:noProof/>
             </w:rPr>
-            <w:t>6</w:t>
+            <w:t>7</w:t>
           </w:r>
           <w:r>
             <w:rPr>
@@ -883,7 +883,7 @@
             <w:rPr>
               <w:noProof/>
             </w:rPr>
-            <w:instrText xml:space="preserve"> PAGEREF _Toc162210964 \h </w:instrText>
+            <w:instrText xml:space="preserve"> PAGEREF _Toc162423177 \h </w:instrText>
           </w:r>
           <w:r>
             <w:rPr>
@@ -900,7 +900,7 @@
             <w:rPr>
               <w:noProof/>
             </w:rPr>
-            <w:t>7</w:t>
+            <w:t>8</w:t>
           </w:r>
           <w:r>
             <w:rPr>
@@ -946,7 +946,7 @@
             <w:rPr>
               <w:noProof/>
             </w:rPr>
-            <w:instrText xml:space="preserve"> PAGEREF _Toc162210965 \h </w:instrText>
+            <w:instrText xml:space="preserve"> PAGEREF _Toc162423178 \h </w:instrText>
           </w:r>
           <w:r>
             <w:rPr>
@@ -963,7 +963,7 @@
             <w:rPr>
               <w:noProof/>
             </w:rPr>
-            <w:t>7</w:t>
+            <w:t>8</w:t>
           </w:r>
           <w:r>
             <w:rPr>
@@ -1009,7 +1009,7 @@
             <w:rPr>
               <w:noProof/>
             </w:rPr>
-            <w:instrText xml:space="preserve"> PAGEREF _Toc162210966 \h </w:instrText>
+            <w:instrText xml:space="preserve"> PAGEREF _Toc162423179 \h </w:instrText>
           </w:r>
           <w:r>
             <w:rPr>
@@ -1026,7 +1026,7 @@
             <w:rPr>
               <w:noProof/>
             </w:rPr>
-            <w:t>7</w:t>
+            <w:t>8</w:t>
           </w:r>
           <w:r>
             <w:rPr>
@@ -1072,7 +1072,7 @@
             <w:rPr>
               <w:noProof/>
             </w:rPr>
-            <w:instrText xml:space="preserve"> PAGEREF _Toc162210967 \h </w:instrText>
+            <w:instrText xml:space="preserve"> PAGEREF _Toc162423180 \h </w:instrText>
           </w:r>
           <w:r>
             <w:rPr>
@@ -1089,7 +1089,7 @@
             <w:rPr>
               <w:noProof/>
             </w:rPr>
-            <w:t>8</w:t>
+            <w:t>9</w:t>
           </w:r>
           <w:r>
             <w:rPr>
@@ -1132,7 +1132,7 @@
             <w:rPr>
               <w:noProof/>
             </w:rPr>
-            <w:instrText xml:space="preserve"> PAGEREF _Toc162210968 \h </w:instrText>
+            <w:instrText xml:space="preserve"> PAGEREF _Toc162423181 \h </w:instrText>
           </w:r>
           <w:r>
             <w:rPr>
@@ -1149,7 +1149,7 @@
             <w:rPr>
               <w:noProof/>
             </w:rPr>
-            <w:t>8</w:t>
+            <w:t>9</w:t>
           </w:r>
           <w:r>
             <w:rPr>
@@ -1192,7 +1192,7 @@
             <w:rPr>
               <w:noProof/>
             </w:rPr>
-            <w:instrText xml:space="preserve"> PAGEREF _Toc162210969 \h </w:instrText>
+            <w:instrText xml:space="preserve"> PAGEREF _Toc162423182 \h </w:instrText>
           </w:r>
           <w:r>
             <w:rPr>
@@ -1209,7 +1209,7 @@
             <w:rPr>
               <w:noProof/>
             </w:rPr>
-            <w:t>10</w:t>
+            <w:t>11</w:t>
           </w:r>
           <w:r>
             <w:rPr>
@@ -1252,7 +1252,7 @@
             <w:rPr>
               <w:noProof/>
             </w:rPr>
-            <w:instrText xml:space="preserve"> PAGEREF _Toc162210970 \h </w:instrText>
+            <w:instrText xml:space="preserve"> PAGEREF _Toc162423183 \h </w:instrText>
           </w:r>
           <w:r>
             <w:rPr>
@@ -1269,7 +1269,7 @@
             <w:rPr>
               <w:noProof/>
             </w:rPr>
-            <w:t>10</w:t>
+            <w:t>11</w:t>
           </w:r>
           <w:r>
             <w:rPr>
@@ -1312,7 +1312,7 @@
             <w:rPr>
               <w:noProof/>
             </w:rPr>
-            <w:instrText xml:space="preserve"> PAGEREF _Toc162210971 \h </w:instrText>
+            <w:instrText xml:space="preserve"> PAGEREF _Toc162423184 \h </w:instrText>
           </w:r>
           <w:r>
             <w:rPr>
@@ -1329,7 +1329,7 @@
             <w:rPr>
               <w:noProof/>
             </w:rPr>
-            <w:t>14</w:t>
+            <w:t>15</w:t>
           </w:r>
           <w:r>
             <w:rPr>
@@ -1372,7 +1372,7 @@
             <w:rPr>
               <w:noProof/>
             </w:rPr>
-            <w:instrText xml:space="preserve"> PAGEREF _Toc162210972 \h </w:instrText>
+            <w:instrText xml:space="preserve"> PAGEREF _Toc162423185 \h </w:instrText>
           </w:r>
           <w:r>
             <w:rPr>
@@ -1389,7 +1389,7 @@
             <w:rPr>
               <w:noProof/>
             </w:rPr>
-            <w:t>17</w:t>
+            <w:t>18</w:t>
           </w:r>
           <w:r>
             <w:rPr>
@@ -1432,7 +1432,7 @@
             <w:rPr>
               <w:noProof/>
             </w:rPr>
-            <w:instrText xml:space="preserve"> PAGEREF _Toc162210973 \h </w:instrText>
+            <w:instrText xml:space="preserve"> PAGEREF _Toc162423186 \h </w:instrText>
           </w:r>
           <w:r>
             <w:rPr>
@@ -1449,7 +1449,7 @@
             <w:rPr>
               <w:noProof/>
             </w:rPr>
-            <w:t>18</w:t>
+            <w:t>19</w:t>
           </w:r>
           <w:r>
             <w:rPr>
@@ -1505,7 +1505,7 @@
             <w:rPr>
               <w:noProof/>
             </w:rPr>
-            <w:instrText xml:space="preserve"> PAGEREF _Toc162210974 \h </w:instrText>
+            <w:instrText xml:space="preserve"> PAGEREF _Toc162423187 \h </w:instrText>
           </w:r>
           <w:r>
             <w:rPr>
@@ -1522,7 +1522,7 @@
             <w:rPr>
               <w:noProof/>
             </w:rPr>
-            <w:t>19</w:t>
+            <w:t>20</w:t>
           </w:r>
           <w:r>
             <w:rPr>
@@ -1565,7 +1565,7 @@
             <w:rPr>
               <w:noProof/>
             </w:rPr>
-            <w:instrText xml:space="preserve"> PAGEREF _Toc162210975 \h </w:instrText>
+            <w:instrText xml:space="preserve"> PAGEREF _Toc162423188 \h </w:instrText>
           </w:r>
           <w:r>
             <w:rPr>
@@ -1582,7 +1582,7 @@
             <w:rPr>
               <w:noProof/>
             </w:rPr>
-            <w:t>19</w:t>
+            <w:t>20</w:t>
           </w:r>
           <w:r>
             <w:rPr>
@@ -1625,7 +1625,7 @@
             <w:rPr>
               <w:noProof/>
             </w:rPr>
-            <w:instrText xml:space="preserve"> PAGEREF _Toc162210976 \h </w:instrText>
+            <w:instrText xml:space="preserve"> PAGEREF _Toc162423189 \h </w:instrText>
           </w:r>
           <w:r>
             <w:rPr>
@@ -1642,7 +1642,7 @@
             <w:rPr>
               <w:noProof/>
             </w:rPr>
-            <w:t>19</w:t>
+            <w:t>20</w:t>
           </w:r>
           <w:r>
             <w:rPr>
@@ -1688,7 +1688,7 @@
             <w:rPr>
               <w:noProof/>
             </w:rPr>
-            <w:instrText xml:space="preserve"> PAGEREF _Toc162210977 \h </w:instrText>
+            <w:instrText xml:space="preserve"> PAGEREF _Toc162423190 \h </w:instrText>
           </w:r>
           <w:r>
             <w:rPr>
@@ -1705,7 +1705,7 @@
             <w:rPr>
               <w:noProof/>
             </w:rPr>
-            <w:t>19</w:t>
+            <w:t>20</w:t>
           </w:r>
           <w:r>
             <w:rPr>
@@ -1758,7 +1758,7 @@
             <w:rPr>
               <w:noProof/>
             </w:rPr>
-            <w:instrText xml:space="preserve"> PAGEREF _Toc162210978 \h </w:instrText>
+            <w:instrText xml:space="preserve"> PAGEREF _Toc162423191 \h </w:instrText>
           </w:r>
           <w:r>
             <w:rPr>
@@ -1775,7 +1775,7 @@
             <w:rPr>
               <w:noProof/>
             </w:rPr>
-            <w:t>21</w:t>
+            <w:t>22</w:t>
           </w:r>
           <w:r>
             <w:rPr>
@@ -1821,7 +1821,7 @@
             <w:rPr>
               <w:noProof/>
             </w:rPr>
-            <w:instrText xml:space="preserve"> PAGEREF _Toc162210979 \h </w:instrText>
+            <w:instrText xml:space="preserve"> PAGEREF _Toc162423192 \h </w:instrText>
           </w:r>
           <w:r>
             <w:rPr>
@@ -1838,7 +1838,7 @@
             <w:rPr>
               <w:noProof/>
             </w:rPr>
-            <w:t>22</w:t>
+            <w:t>23</w:t>
           </w:r>
           <w:r>
             <w:rPr>
@@ -1881,7 +1881,7 @@
             <w:rPr>
               <w:noProof/>
             </w:rPr>
-            <w:instrText xml:space="preserve"> PAGEREF _Toc162210980 \h </w:instrText>
+            <w:instrText xml:space="preserve"> PAGEREF _Toc162423193 \h </w:instrText>
           </w:r>
           <w:r>
             <w:rPr>
@@ -1898,7 +1898,7 @@
             <w:rPr>
               <w:noProof/>
             </w:rPr>
-            <w:t>23</w:t>
+            <w:t>25</w:t>
           </w:r>
           <w:r>
             <w:rPr>
@@ -1941,7 +1941,7 @@
             <w:rPr>
               <w:noProof/>
             </w:rPr>
-            <w:instrText xml:space="preserve"> PAGEREF _Toc162210981 \h </w:instrText>
+            <w:instrText xml:space="preserve"> PAGEREF _Toc162423194 \h </w:instrText>
           </w:r>
           <w:r>
             <w:rPr>
@@ -1958,7 +1958,196 @@
             <w:rPr>
               <w:noProof/>
             </w:rPr>
-            <w:t>23</w:t>
+            <w:t>25</w:t>
+          </w:r>
+          <w:r>
+            <w:rPr>
+              <w:noProof/>
+            </w:rPr>
+            <w:fldChar w:fldCharType="end"/>
+          </w:r>
+        </w:p>
+        <w:p>
+          <w:pPr>
+            <w:pStyle w:val="31"/>
+            <w:tabs>
+              <w:tab w:val="right" w:leader="dot" w:pos="9345"/>
+            </w:tabs>
+            <w:rPr>
+              <w:rFonts w:asciiTheme="minorHAnsi" w:eastAsiaTheme="minorEastAsia" w:hAnsiTheme="minorHAnsi" w:cstheme="minorBidi"/>
+              <w:noProof/>
+              <w:color w:val="auto"/>
+              <w:sz w:val="22"/>
+              <w:szCs w:val="22"/>
+              <w:lang w:eastAsia="ru-RU"/>
+            </w:rPr>
+          </w:pPr>
+          <w:r>
+            <w:rPr>
+              <w:noProof/>
+            </w:rPr>
+            <w:t>4.1.1 Создание макроса</w:t>
+          </w:r>
+          <w:r>
+            <w:rPr>
+              <w:noProof/>
+            </w:rPr>
+            <w:tab/>
+          </w:r>
+          <w:r>
+            <w:rPr>
+              <w:noProof/>
+            </w:rPr>
+            <w:fldChar w:fldCharType="begin"/>
+          </w:r>
+          <w:r>
+            <w:rPr>
+              <w:noProof/>
+            </w:rPr>
+            <w:instrText xml:space="preserve"> PAGEREF _Toc162423195 \h </w:instrText>
+          </w:r>
+          <w:r>
+            <w:rPr>
+              <w:noProof/>
+            </w:rPr>
+          </w:r>
+          <w:r>
+            <w:rPr>
+              <w:noProof/>
+            </w:rPr>
+            <w:fldChar w:fldCharType="separate"/>
+          </w:r>
+          <w:r>
+            <w:rPr>
+              <w:noProof/>
+            </w:rPr>
+            <w:t>25</w:t>
+          </w:r>
+          <w:r>
+            <w:rPr>
+              <w:noProof/>
+            </w:rPr>
+            <w:fldChar w:fldCharType="end"/>
+          </w:r>
+        </w:p>
+        <w:p>
+          <w:pPr>
+            <w:pStyle w:val="31"/>
+            <w:tabs>
+              <w:tab w:val="right" w:leader="dot" w:pos="9345"/>
+            </w:tabs>
+            <w:rPr>
+              <w:rFonts w:asciiTheme="minorHAnsi" w:eastAsiaTheme="minorEastAsia" w:hAnsiTheme="minorHAnsi" w:cstheme="minorBidi"/>
+              <w:noProof/>
+              <w:color w:val="auto"/>
+              <w:sz w:val="22"/>
+              <w:szCs w:val="22"/>
+              <w:lang w:eastAsia="ru-RU"/>
+            </w:rPr>
+          </w:pPr>
+          <w:r>
+            <w:rPr>
+              <w:noProof/>
+            </w:rPr>
+            <w:t>4.1.2 Воспроизведение макроса</w:t>
+          </w:r>
+          <w:r>
+            <w:rPr>
+              <w:noProof/>
+            </w:rPr>
+            <w:tab/>
+          </w:r>
+          <w:r>
+            <w:rPr>
+              <w:noProof/>
+            </w:rPr>
+            <w:fldChar w:fldCharType="begin"/>
+          </w:r>
+          <w:r>
+            <w:rPr>
+              <w:noProof/>
+            </w:rPr>
+            <w:instrText xml:space="preserve"> PAGEREF _Toc162423196 \h </w:instrText>
+          </w:r>
+          <w:r>
+            <w:rPr>
+              <w:noProof/>
+            </w:rPr>
+          </w:r>
+          <w:r>
+            <w:rPr>
+              <w:noProof/>
+            </w:rPr>
+            <w:fldChar w:fldCharType="separate"/>
+          </w:r>
+          <w:r>
+            <w:rPr>
+              <w:noProof/>
+            </w:rPr>
+            <w:t>26</w:t>
+          </w:r>
+          <w:r>
+            <w:rPr>
+              <w:noProof/>
+            </w:rPr>
+            <w:fldChar w:fldCharType="end"/>
+          </w:r>
+        </w:p>
+        <w:p>
+          <w:pPr>
+            <w:pStyle w:val="31"/>
+            <w:tabs>
+              <w:tab w:val="right" w:leader="dot" w:pos="9345"/>
+            </w:tabs>
+            <w:rPr>
+              <w:rFonts w:asciiTheme="minorHAnsi" w:eastAsiaTheme="minorEastAsia" w:hAnsiTheme="minorHAnsi" w:cstheme="minorBidi"/>
+              <w:noProof/>
+              <w:color w:val="auto"/>
+              <w:sz w:val="22"/>
+              <w:szCs w:val="22"/>
+              <w:lang w:eastAsia="ru-RU"/>
+            </w:rPr>
+          </w:pPr>
+          <w:r>
+            <w:rPr>
+              <w:noProof/>
+            </w:rPr>
+            <w:t>4.1.3 Пользовательский интерфейс</w:t>
+          </w:r>
+          <w:r>
+            <w:rPr>
+              <w:noProof/>
+            </w:rPr>
+            <w:tab/>
+          </w:r>
+          <w:r>
+            <w:rPr>
+              <w:noProof/>
+            </w:rPr>
+            <w:fldChar w:fldCharType="begin"/>
+          </w:r>
+          <w:r>
+            <w:rPr>
+              <w:noProof/>
+            </w:rPr>
+            <w:instrText xml:space="preserve"> PAGEREF _Toc162423197 \h </w:instrText>
+          </w:r>
+          <w:r>
+            <w:rPr>
+              <w:noProof/>
+            </w:rPr>
+          </w:r>
+          <w:r>
+            <w:rPr>
+              <w:noProof/>
+            </w:rPr>
+            <w:fldChar w:fldCharType="separate"/>
+          </w:r>
+          <w:r>
+            <w:rPr>
+              <w:noProof/>
+            </w:rPr>
+            <w:t>26</w:t>
           </w:r>
           <w:r>
             <w:rPr>
@@ -2001,7 +2190,7 @@
             <w:rPr>
               <w:noProof/>
             </w:rPr>
-            <w:instrText xml:space="preserve"> PAGEREF _Toc162210982 \h </w:instrText>
+            <w:instrText xml:space="preserve"> PAGEREF _Toc162423198 \h </w:instrText>
           </w:r>
           <w:r>
             <w:rPr>
@@ -2018,7 +2207,7 @@
             <w:rPr>
               <w:noProof/>
             </w:rPr>
-            <w:t>24</w:t>
+            <w:t>27</w:t>
           </w:r>
           <w:r>
             <w:rPr>
@@ -2061,7 +2250,7 @@
             <w:rPr>
               <w:noProof/>
             </w:rPr>
-            <w:instrText xml:space="preserve"> PAGEREF _Toc162210983 \h </w:instrText>
+            <w:instrText xml:space="preserve"> PAGEREF _Toc162423199 \h </w:instrText>
           </w:r>
           <w:r>
             <w:rPr>
@@ -2078,7 +2267,531 @@
             <w:rPr>
               <w:noProof/>
             </w:rPr>
-            <w:t>24</w:t>
+            <w:t>27</w:t>
+          </w:r>
+          <w:r>
+            <w:rPr>
+              <w:noProof/>
+            </w:rPr>
+            <w:fldChar w:fldCharType="end"/>
+          </w:r>
+        </w:p>
+        <w:p>
+          <w:pPr>
+            <w:pStyle w:val="31"/>
+            <w:tabs>
+              <w:tab w:val="right" w:leader="dot" w:pos="9345"/>
+            </w:tabs>
+            <w:rPr>
+              <w:rFonts w:asciiTheme="minorHAnsi" w:eastAsiaTheme="minorEastAsia" w:hAnsiTheme="minorHAnsi" w:cstheme="minorBidi"/>
+              <w:noProof/>
+              <w:color w:val="auto"/>
+              <w:sz w:val="22"/>
+              <w:szCs w:val="22"/>
+              <w:lang w:val="en-US" w:eastAsia="ru-RU"/>
+            </w:rPr>
+          </w:pPr>
+          <w:r>
+            <w:rPr>
+              <w:noProof/>
+              <w:lang w:val="en-US"/>
+            </w:rPr>
+            <w:t>5.1.1 </w:t>
+          </w:r>
+          <w:r>
+            <w:rPr>
+              <w:noProof/>
+            </w:rPr>
+            <w:t>Класс</w:t>
+          </w:r>
+          <w:r>
+            <w:rPr>
+              <w:noProof/>
+              <w:lang w:val="en-US"/>
+            </w:rPr>
+            <w:t xml:space="preserve"> </w:t>
+          </w:r>
+          <w:r>
+            <w:rPr>
+              <w:noProof/>
+              <w:lang w:val="en-US"/>
+            </w:rPr>
+            <w:t>Macro</w:t>
+          </w:r>
+          <w:r>
+            <w:rPr>
+              <w:noProof/>
+              <w:lang w:val="en-US"/>
+            </w:rPr>
+            <w:tab/>
+          </w:r>
+          <w:r>
+            <w:rPr>
+              <w:noProof/>
+            </w:rPr>
+            <w:fldChar w:fldCharType="begin"/>
+          </w:r>
+          <w:r>
+            <w:rPr>
+              <w:noProof/>
+              <w:lang w:val="en-US"/>
+            </w:rPr>
+            <w:instrText xml:space="preserve"> PAGEREF _Toc162423200 \h </w:instrText>
+          </w:r>
+          <w:r>
+            <w:rPr>
+              <w:noProof/>
+            </w:rPr>
+          </w:r>
+          <w:r>
+            <w:rPr>
+              <w:noProof/>
+            </w:rPr>
+            <w:fldChar w:fldCharType="separate"/>
+          </w:r>
+          <w:r>
+            <w:rPr>
+              <w:noProof/>
+              <w:lang w:val="en-US"/>
+            </w:rPr>
+            <w:t>27</w:t>
+          </w:r>
+          <w:r>
+            <w:rPr>
+              <w:noProof/>
+            </w:rPr>
+            <w:fldChar w:fldCharType="end"/>
+          </w:r>
+        </w:p>
+        <w:p>
+          <w:pPr>
+            <w:pStyle w:val="31"/>
+            <w:tabs>
+              <w:tab w:val="right" w:leader="dot" w:pos="9345"/>
+            </w:tabs>
+            <w:rPr>
+              <w:rFonts w:asciiTheme="minorHAnsi" w:eastAsiaTheme="minorEastAsia" w:hAnsiTheme="minorHAnsi" w:cstheme="minorBidi"/>
+              <w:noProof/>
+              <w:color w:val="auto"/>
+              <w:sz w:val="22"/>
+              <w:szCs w:val="22"/>
+              <w:lang w:val="en-US" w:eastAsia="ru-RU"/>
+            </w:rPr>
+          </w:pPr>
+          <w:r>
+            <w:rPr>
+              <w:noProof/>
+              <w:lang w:val="en-US"/>
+            </w:rPr>
+            <w:t>5.1.2 </w:t>
+          </w:r>
+          <w:r>
+            <w:rPr>
+              <w:noProof/>
+            </w:rPr>
+            <w:t>Класс</w:t>
+          </w:r>
+          <w:r>
+            <w:rPr>
+              <w:noProof/>
+              <w:lang w:val="en-US"/>
+            </w:rPr>
+            <w:t xml:space="preserve"> </w:t>
+          </w:r>
+          <w:r>
+            <w:rPr>
+              <w:noProof/>
+              <w:lang w:val="en-US"/>
+            </w:rPr>
+            <w:t>MacroAction</w:t>
+          </w:r>
+          <w:r>
+            <w:rPr>
+              <w:noProof/>
+              <w:lang w:val="en-US"/>
+            </w:rPr>
+            <w:tab/>
+          </w:r>
+          <w:r>
+            <w:rPr>
+              <w:noProof/>
+            </w:rPr>
+            <w:fldChar w:fldCharType="begin"/>
+          </w:r>
+          <w:r>
+            <w:rPr>
+              <w:noProof/>
+              <w:lang w:val="en-US"/>
+            </w:rPr>
+            <w:instrText xml:space="preserve"> PAGEREF _Toc162423201 \h </w:instrText>
+          </w:r>
+          <w:r>
+            <w:rPr>
+              <w:noProof/>
+            </w:rPr>
+          </w:r>
+          <w:r>
+            <w:rPr>
+              <w:noProof/>
+            </w:rPr>
+            <w:fldChar w:fldCharType="separate"/>
+          </w:r>
+          <w:r>
+            <w:rPr>
+              <w:noProof/>
+              <w:lang w:val="en-US"/>
+            </w:rPr>
+            <w:t>27</w:t>
+          </w:r>
+          <w:r>
+            <w:rPr>
+              <w:noProof/>
+            </w:rPr>
+            <w:fldChar w:fldCharType="end"/>
+          </w:r>
+        </w:p>
+        <w:p>
+          <w:pPr>
+            <w:pStyle w:val="31"/>
+            <w:tabs>
+              <w:tab w:val="right" w:leader="dot" w:pos="9345"/>
+            </w:tabs>
+            <w:rPr>
+              <w:rFonts w:asciiTheme="minorHAnsi" w:eastAsiaTheme="minorEastAsia" w:hAnsiTheme="minorHAnsi" w:cstheme="minorBidi"/>
+              <w:noProof/>
+              <w:color w:val="auto"/>
+              <w:sz w:val="22"/>
+              <w:szCs w:val="22"/>
+              <w:lang w:val="en-US" w:eastAsia="ru-RU"/>
+            </w:rPr>
+          </w:pPr>
+          <w:r>
+            <w:rPr>
+              <w:noProof/>
+              <w:lang w:val="en-US"/>
+            </w:rPr>
+            <w:t>5.1.3</w:t>
+          </w:r>
+          <w:r>
+            <w:rPr>
+              <w:noProof/>
+              <w:lang w:val="en-US"/>
+            </w:rPr>
+            <w:t> </w:t>
+          </w:r>
+          <w:r>
+            <w:rPr>
+              <w:noProof/>
+            </w:rPr>
+            <w:t>Класс</w:t>
+          </w:r>
+          <w:r>
+            <w:rPr>
+              <w:noProof/>
+              <w:lang w:val="en-US"/>
+            </w:rPr>
+            <w:t xml:space="preserve"> </w:t>
+          </w:r>
+          <w:r>
+            <w:rPr>
+              <w:noProof/>
+              <w:lang w:val="en-US"/>
+            </w:rPr>
+            <w:t>MacroFiles</w:t>
+          </w:r>
+          <w:r>
+            <w:rPr>
+              <w:noProof/>
+              <w:lang w:val="en-US"/>
+            </w:rPr>
+            <w:tab/>
+          </w:r>
+          <w:r>
+            <w:rPr>
+              <w:noProof/>
+            </w:rPr>
+            <w:fldChar w:fldCharType="begin"/>
+          </w:r>
+          <w:r>
+            <w:rPr>
+              <w:noProof/>
+              <w:lang w:val="en-US"/>
+            </w:rPr>
+            <w:instrText xml:space="preserve"> PAGEREF _Toc162423202 \h </w:instrText>
+          </w:r>
+          <w:r>
+            <w:rPr>
+              <w:noProof/>
+            </w:rPr>
+          </w:r>
+          <w:r>
+            <w:rPr>
+              <w:noProof/>
+            </w:rPr>
+            <w:fldChar w:fldCharType="separate"/>
+          </w:r>
+          <w:r>
+            <w:rPr>
+              <w:noProof/>
+              <w:lang w:val="en-US"/>
+            </w:rPr>
+            <w:t>27</w:t>
+          </w:r>
+          <w:r>
+            <w:rPr>
+              <w:noProof/>
+            </w:rPr>
+            <w:fldChar w:fldCharType="end"/>
+          </w:r>
+        </w:p>
+        <w:p>
+          <w:pPr>
+            <w:pStyle w:val="31"/>
+            <w:tabs>
+              <w:tab w:val="right" w:leader="dot" w:pos="9345"/>
+            </w:tabs>
+            <w:rPr>
+              <w:rFonts w:asciiTheme="minorHAnsi" w:eastAsiaTheme="minorEastAsia" w:hAnsiTheme="minorHAnsi" w:cstheme="minorBidi"/>
+              <w:noProof/>
+              <w:color w:val="auto"/>
+              <w:sz w:val="22"/>
+              <w:szCs w:val="22"/>
+              <w:lang w:val="en-US" w:eastAsia="ru-RU"/>
+            </w:rPr>
+          </w:pPr>
+          <w:r>
+            <w:rPr>
+              <w:noProof/>
+              <w:lang w:val="en-US"/>
+            </w:rPr>
+            <w:t>5.1.4 </w:t>
+          </w:r>
+          <w:r>
+            <w:rPr>
+              <w:noProof/>
+            </w:rPr>
+            <w:t>Класс</w:t>
+          </w:r>
+          <w:r>
+            <w:rPr>
+              <w:noProof/>
+              <w:lang w:val="en-US"/>
+            </w:rPr>
+            <w:t xml:space="preserve"> </w:t>
+          </w:r>
+          <w:r>
+            <w:rPr>
+              <w:noProof/>
+              <w:lang w:val="en-US"/>
+            </w:rPr>
+            <w:t>MacroSet</w:t>
+          </w:r>
+          <w:r>
+            <w:rPr>
+              <w:noProof/>
+              <w:lang w:val="en-US"/>
+            </w:rPr>
+            <w:tab/>
+          </w:r>
+          <w:r>
+            <w:rPr>
+              <w:noProof/>
+            </w:rPr>
+            <w:fldChar w:fldCharType="begin"/>
+          </w:r>
+          <w:r>
+            <w:rPr>
+              <w:noProof/>
+              <w:lang w:val="en-US"/>
+            </w:rPr>
+            <w:instrText xml:space="preserve"> PAGEREF _Toc162423203 \h </w:instrText>
+          </w:r>
+          <w:r>
+            <w:rPr>
+              <w:noProof/>
+            </w:rPr>
+          </w:r>
+          <w:r>
+            <w:rPr>
+              <w:noProof/>
+            </w:rPr>
+            <w:fldChar w:fldCharType="separate"/>
+          </w:r>
+          <w:r>
+            <w:rPr>
+              <w:noProof/>
+              <w:lang w:val="en-US"/>
+            </w:rPr>
+            <w:t>28</w:t>
+          </w:r>
+          <w:r>
+            <w:rPr>
+              <w:noProof/>
+            </w:rPr>
+            <w:fldChar w:fldCharType="end"/>
+          </w:r>
+        </w:p>
+        <w:p>
+          <w:pPr>
+            <w:pStyle w:val="31"/>
+            <w:tabs>
+              <w:tab w:val="right" w:leader="dot" w:pos="9345"/>
+            </w:tabs>
+            <w:rPr>
+              <w:rFonts w:asciiTheme="minorHAnsi" w:eastAsiaTheme="minorEastAsia" w:hAnsiTheme="minorHAnsi" w:cstheme="minorBidi"/>
+              <w:noProof/>
+              <w:color w:val="auto"/>
+              <w:sz w:val="22"/>
+              <w:szCs w:val="22"/>
+              <w:lang w:val="en-US" w:eastAsia="ru-RU"/>
+            </w:rPr>
+          </w:pPr>
+          <w:r>
+            <w:rPr>
+              <w:noProof/>
+              <w:lang w:val="en-US"/>
+            </w:rPr>
+            <w:lastRenderedPageBreak/>
+            <w:t>5.1.5 </w:t>
+          </w:r>
+          <w:r>
+            <w:rPr>
+              <w:noProof/>
+              <w:lang w:val="en-US"/>
+            </w:rPr>
+            <w:t>MacroType</w:t>
+          </w:r>
+          <w:r>
+            <w:rPr>
+              <w:noProof/>
+              <w:lang w:val="en-US"/>
+            </w:rPr>
+            <w:tab/>
+          </w:r>
+          <w:r>
+            <w:rPr>
+              <w:noProof/>
+            </w:rPr>
+            <w:fldChar w:fldCharType="begin"/>
+          </w:r>
+          <w:r>
+            <w:rPr>
+              <w:noProof/>
+              <w:lang w:val="en-US"/>
+            </w:rPr>
+            <w:instrText xml:space="preserve"> PAGEREF _Toc162423204 \h </w:instrText>
+          </w:r>
+          <w:r>
+            <w:rPr>
+              <w:noProof/>
+            </w:rPr>
+          </w:r>
+          <w:r>
+            <w:rPr>
+              <w:noProof/>
+            </w:rPr>
+            <w:fldChar w:fldCharType="separate"/>
+          </w:r>
+          <w:r>
+            <w:rPr>
+              <w:noProof/>
+              <w:lang w:val="en-US"/>
+            </w:rPr>
+            <w:t>28</w:t>
+          </w:r>
+          <w:r>
+            <w:rPr>
+              <w:noProof/>
+            </w:rPr>
+            <w:fldChar w:fldCharType="end"/>
+          </w:r>
+        </w:p>
+        <w:p>
+          <w:pPr>
+            <w:pStyle w:val="31"/>
+            <w:tabs>
+              <w:tab w:val="right" w:leader="dot" w:pos="9345"/>
+            </w:tabs>
+            <w:rPr>
+              <w:rFonts w:asciiTheme="minorHAnsi" w:eastAsiaTheme="minorEastAsia" w:hAnsiTheme="minorHAnsi" w:cstheme="minorBidi"/>
+              <w:noProof/>
+              <w:color w:val="auto"/>
+              <w:sz w:val="22"/>
+              <w:szCs w:val="22"/>
+              <w:lang w:val="en-US" w:eastAsia="ru-RU"/>
+            </w:rPr>
+          </w:pPr>
+          <w:r>
+            <w:rPr>
+              <w:noProof/>
+              <w:lang w:val="en-US"/>
+            </w:rPr>
+            <w:t>5</w:t>
+          </w:r>
+          <w:r>
+            <w:rPr>
+              <w:noProof/>
+              <w:lang w:val="en-US"/>
+            </w:rPr>
+            <w:t>.1.6 </w:t>
+          </w:r>
+          <w:r>
+            <w:rPr>
+              <w:noProof/>
+            </w:rPr>
+            <w:t>Класс</w:t>
+          </w:r>
+          <w:r>
+            <w:rPr>
+              <w:noProof/>
+              <w:lang w:val="en-US"/>
+            </w:rPr>
+            <w:t xml:space="preserve"> </w:t>
+          </w:r>
+          <w:r>
+            <w:rPr>
+              <w:noProof/>
+              <w:lang w:val="en-US"/>
+            </w:rPr>
+            <w:t>FormMain</w:t>
+          </w:r>
+          <w:r>
+            <w:rPr>
+              <w:noProof/>
+              <w:lang w:val="en-US"/>
+            </w:rPr>
+            <w:tab/>
+          </w:r>
+          <w:r>
+            <w:rPr>
+              <w:noProof/>
+            </w:rPr>
+            <w:fldChar w:fldCharType="begin"/>
+          </w:r>
+          <w:r>
+            <w:rPr>
+              <w:noProof/>
+              <w:lang w:val="en-US"/>
+            </w:rPr>
+            <w:instrText xml:space="preserve"> PAGEREF _Toc162423205 \h </w:instrText>
+          </w:r>
+          <w:r>
+            <w:rPr>
+              <w:noProof/>
+            </w:rPr>
+          </w:r>
+          <w:r>
+            <w:rPr>
+              <w:noProof/>
+            </w:rPr>
+            <w:fldChar w:fldCharType="separate"/>
+          </w:r>
+          <w:r>
+            <w:rPr>
+              <w:noProof/>
+              <w:lang w:val="en-US"/>
+            </w:rPr>
+            <w:t>28</w:t>
           </w:r>
           <w:r>
             <w:rPr>
@@ -2121,7 +2834,7 @@
             <w:rPr>
               <w:noProof/>
             </w:rPr>
-            <w:instrText xml:space="preserve"> PAGEREF _Toc162210984 \h </w:instrText>
+            <w:instrText xml:space="preserve"> PAGEREF _Toc162423206 \h </w:instrText>
           </w:r>
           <w:r>
             <w:rPr>
@@ -2138,7 +2851,7 @@
             <w:rPr>
               <w:noProof/>
             </w:rPr>
-            <w:t>24</w:t>
+            <w:t>28</w:t>
           </w:r>
           <w:r>
             <w:rPr>
@@ -2181,7 +2894,7 @@
             <w:rPr>
               <w:noProof/>
             </w:rPr>
-            <w:instrText xml:space="preserve"> PAGEREF _Toc162210985 \h </w:instrText>
+            <w:instrText xml:space="preserve"> PAGEREF _Toc162423207 \h </w:instrText>
           </w:r>
           <w:r>
             <w:rPr>
@@ -2198,7 +2911,7 @@
             <w:rPr>
               <w:noProof/>
             </w:rPr>
-            <w:t>25</w:t>
+            <w:t>29</w:t>
           </w:r>
           <w:r>
             <w:rPr>
@@ -2230,7 +2943,7 @@
         <w:ind w:firstLine="0"/>
         <w:jc w:val="center"/>
       </w:pPr>
-      <w:bookmarkStart w:id="0" w:name="_Toc162210958"/>
+      <w:bookmarkStart w:id="0" w:name="_Toc162423171"/>
       <w:r>
         <w:lastRenderedPageBreak/>
         <w:t>ВВЕДЕНИЕ</w:t>
@@ -2433,7 +3146,7 @@
       <w:pPr>
         <w:pStyle w:val="1"/>
       </w:pPr>
-      <w:bookmarkStart w:id="1" w:name="_Toc162210959"/>
+      <w:bookmarkStart w:id="1" w:name="_Toc162423172"/>
       <w:r>
         <w:lastRenderedPageBreak/>
         <w:t>1 </w:t>
@@ -2456,7 +3169,7 @@
       <w:pPr>
         <w:pStyle w:val="2"/>
       </w:pPr>
-      <w:bookmarkStart w:id="2" w:name="_Toc162210960"/>
+      <w:bookmarkStart w:id="2" w:name="_Toc162423173"/>
       <w:r>
         <w:t>1.1 М</w:t>
       </w:r>
@@ -2606,7 +3319,7 @@
       <w:pPr>
         <w:pStyle w:val="2"/>
       </w:pPr>
-      <w:bookmarkStart w:id="3" w:name="_Toc162210961"/>
+      <w:bookmarkStart w:id="3" w:name="_Toc162423174"/>
       <w:r>
         <w:t>1.2 Макросы клавиатуры и мыши</w:t>
       </w:r>
@@ -2935,7 +3648,7 @@
       <w:pPr>
         <w:pStyle w:val="2"/>
       </w:pPr>
-      <w:bookmarkStart w:id="4" w:name="_Toc162210962"/>
+      <w:bookmarkStart w:id="4" w:name="_Toc162423175"/>
       <w:r>
         <w:t>1.3 Макросы замены текста</w:t>
       </w:r>
@@ -2985,7 +3698,7 @@
       <w:pPr>
         <w:pStyle w:val="2"/>
       </w:pPr>
-      <w:bookmarkStart w:id="5" w:name="_Toc162210963"/>
+      <w:bookmarkStart w:id="5" w:name="_Toc162423176"/>
       <w:r>
         <w:t>1.4 </w:t>
       </w:r>
@@ -3051,7 +3764,7 @@
       <w:pPr>
         <w:pStyle w:val="2"/>
       </w:pPr>
-      <w:bookmarkStart w:id="6" w:name="_Toc162210964"/>
+      <w:bookmarkStart w:id="6" w:name="_Toc162423177"/>
       <w:r>
         <w:t>1.5 Синтаксические макросы</w:t>
       </w:r>
@@ -3109,7 +3822,7 @@
           <w:rStyle w:val="30"/>
         </w:rPr>
       </w:pPr>
-      <w:bookmarkStart w:id="7" w:name="_Toc162210965"/>
+      <w:bookmarkStart w:id="7" w:name="_Toc162423178"/>
       <w:r>
         <w:rPr>
           <w:rStyle w:val="30"/>
@@ -3193,7 +3906,7 @@
       <w:pPr>
         <w:pStyle w:val="3"/>
       </w:pPr>
-      <w:bookmarkStart w:id="8" w:name="_Toc162210966"/>
+      <w:bookmarkStart w:id="8" w:name="_Toc162423179"/>
       <w:r>
         <w:rPr>
           <w:rStyle w:val="30"/>
@@ -3250,7 +3963,7 @@
       <w:pPr>
         <w:pStyle w:val="3"/>
       </w:pPr>
-      <w:bookmarkStart w:id="9" w:name="_Toc162210967"/>
+      <w:bookmarkStart w:id="9" w:name="_Toc162423180"/>
       <w:r>
         <w:rPr>
           <w:rStyle w:val="30"/>
@@ -3335,7 +4048,7 @@
       <w:pPr>
         <w:pStyle w:val="2"/>
       </w:pPr>
-      <w:bookmarkStart w:id="10" w:name="_Toc162210968"/>
+      <w:bookmarkStart w:id="10" w:name="_Toc162423181"/>
       <w:r>
         <w:t>1.6 </w:t>
       </w:r>
@@ -3388,7 +4101,7 @@
       <w:pPr>
         <w:pStyle w:val="1"/>
       </w:pPr>
-      <w:bookmarkStart w:id="11" w:name="_Toc162210969"/>
+      <w:bookmarkStart w:id="11" w:name="_Toc162423182"/>
       <w:r>
         <w:lastRenderedPageBreak/>
         <w:t>2 </w:t>
@@ -3411,7 +4124,7 @@
       <w:pPr>
         <w:pStyle w:val="2"/>
       </w:pPr>
-      <w:bookmarkStart w:id="12" w:name="_Toc162210970"/>
+      <w:bookmarkStart w:id="12" w:name="_Toc162423183"/>
       <w:r>
         <w:t>2.1 Структура и архитектура платформы</w:t>
       </w:r>
@@ -3806,7 +4519,7 @@
       <w:pPr>
         <w:pStyle w:val="2"/>
       </w:pPr>
-      <w:bookmarkStart w:id="13" w:name="_Toc162210971"/>
+      <w:bookmarkStart w:id="13" w:name="_Toc162423184"/>
       <w:r>
         <w:t>2.2 История, версии и достоинства</w:t>
       </w:r>
@@ -3963,7 +4676,7 @@
       <w:pPr>
         <w:pStyle w:val="2"/>
       </w:pPr>
-      <w:bookmarkStart w:id="14" w:name="_Toc162210972"/>
+      <w:bookmarkStart w:id="14" w:name="_Toc162423185"/>
       <w:r>
         <w:t>2.3 Обоснование выбора платформы</w:t>
       </w:r>
@@ -4031,7 +4744,7 @@
       <w:pPr>
         <w:pStyle w:val="2"/>
       </w:pPr>
-      <w:bookmarkStart w:id="15" w:name="_Toc162210973"/>
+      <w:bookmarkStart w:id="15" w:name="_Toc162423186"/>
       <w:r>
         <w:t>2.4</w:t>
       </w:r>
@@ -4209,7 +4922,7 @@
           <w:szCs w:val="24"/>
         </w:rPr>
       </w:pPr>
-      <w:bookmarkStart w:id="16" w:name="_Toc162210974"/>
+      <w:bookmarkStart w:id="16" w:name="_Toc162423187"/>
       <w:r>
         <w:rPr>
           <w:szCs w:val="24"/>
@@ -4254,7 +4967,7 @@
       <w:pPr>
         <w:pStyle w:val="2"/>
       </w:pPr>
-      <w:bookmarkStart w:id="17" w:name="_Toc162210975"/>
+      <w:bookmarkStart w:id="17" w:name="_Toc162423188"/>
       <w:r>
         <w:t>3.1 </w:t>
       </w:r>
@@ -4304,7 +5017,7 @@
       <w:pPr>
         <w:pStyle w:val="2"/>
       </w:pPr>
-      <w:bookmarkStart w:id="18" w:name="_Toc162210976"/>
+      <w:bookmarkStart w:id="18" w:name="_Toc162423189"/>
       <w:r>
         <w:t>3.2 </w:t>
       </w:r>
@@ -4372,7 +5085,7 @@
           <w:b w:val="0"/>
         </w:rPr>
       </w:pPr>
-      <w:bookmarkStart w:id="19" w:name="_Toc162210977"/>
+      <w:bookmarkStart w:id="19" w:name="_Toc162423190"/>
       <w:r>
         <w:t>3.2.1 </w:t>
       </w:r>
@@ -4703,7 +5416,7 @@
       <w:pPr>
         <w:pStyle w:val="3"/>
       </w:pPr>
-      <w:bookmarkStart w:id="20" w:name="_Toc162210978"/>
+      <w:bookmarkStart w:id="20" w:name="_Toc162423191"/>
       <w:r>
         <w:t xml:space="preserve">3.2.2 Технология </w:t>
       </w:r>
@@ -5031,7 +5744,7 @@
       <w:pPr>
         <w:pStyle w:val="3"/>
       </w:pPr>
-      <w:bookmarkStart w:id="21" w:name="_Toc162210979"/>
+      <w:bookmarkStart w:id="21" w:name="_Toc162423192"/>
       <w:r>
         <w:t>3.2.3</w:t>
       </w:r>
@@ -5123,7 +5836,7 @@
       <w:pPr>
         <w:pStyle w:val="1"/>
       </w:pPr>
-      <w:bookmarkStart w:id="22" w:name="_Toc162210980"/>
+      <w:bookmarkStart w:id="22" w:name="_Toc162423193"/>
       <w:r>
         <w:lastRenderedPageBreak/>
         <w:t>4 </w:t>
@@ -5155,7 +5868,7 @@
       <w:pPr>
         <w:pStyle w:val="2"/>
       </w:pPr>
-      <w:bookmarkStart w:id="23" w:name="_Toc162210981"/>
+      <w:bookmarkStart w:id="23" w:name="_Toc162423194"/>
       <w:r>
         <w:t>4.1 </w:t>
       </w:r>
@@ -5188,9 +5901,11 @@
       <w:pPr>
         <w:pStyle w:val="3"/>
       </w:pPr>
+      <w:bookmarkStart w:id="24" w:name="_Toc162423195"/>
       <w:r>
         <w:t>4.1.1 Создание макроса</w:t>
       </w:r>
+      <w:bookmarkEnd w:id="24"/>
     </w:p>
     <w:p/>
     <w:p>
@@ -5367,9 +6082,11 @@
       <w:pPr>
         <w:pStyle w:val="3"/>
       </w:pPr>
+      <w:bookmarkStart w:id="25" w:name="_Toc162423196"/>
       <w:r>
         <w:t>4.1.2 Воспроизведение макроса</w:t>
       </w:r>
+      <w:bookmarkEnd w:id="25"/>
     </w:p>
     <w:p/>
     <w:p>
@@ -5452,9 +6169,11 @@
       <w:pPr>
         <w:pStyle w:val="3"/>
       </w:pPr>
+      <w:bookmarkStart w:id="26" w:name="_Toc162423197"/>
       <w:r>
         <w:t>4.1.3 Пользовательский интерфейс</w:t>
       </w:r>
+      <w:bookmarkEnd w:id="26"/>
     </w:p>
     <w:p/>
     <w:p>
@@ -5537,7 +6256,7 @@
       <w:r>
         <w:br w:type="page"/>
       </w:r>
-      <w:bookmarkStart w:id="24" w:name="_Toc162210982"/>
+      <w:bookmarkStart w:id="27" w:name="_Toc162423198"/>
       <w:r>
         <w:lastRenderedPageBreak/>
         <w:t>5 </w:t>
@@ -5548,7 +6267,7 @@
       <w:r>
         <w:t>КТУРА РАЗРАБАТЫВАЕМОЙ ПРОГРАММЫ</w:t>
       </w:r>
-      <w:bookmarkEnd w:id="24"/>
+      <w:bookmarkEnd w:id="27"/>
     </w:p>
     <w:p>
       <w:pPr>
@@ -5566,344 +6285,325 @@
     <w:p>
       <w:pPr>
         <w:pStyle w:val="a3"/>
+      </w:pPr>
+    </w:p>
+    <w:p>
+      <w:pPr>
+        <w:pStyle w:val="2"/>
+      </w:pPr>
+      <w:bookmarkStart w:id="28" w:name="_Toc162423199"/>
+      <w:r>
+        <w:t>5.1 </w:t>
+      </w:r>
+      <w:r>
+        <w:t>Структура и архитектура разрабатываемого приложения</w:t>
+      </w:r>
+      <w:bookmarkEnd w:id="28"/>
+    </w:p>
+    <w:p/>
+    <w:p>
+      <w:pPr>
+        <w:pStyle w:val="3"/>
+      </w:pPr>
+      <w:bookmarkStart w:id="29" w:name="_Toc162423200"/>
+      <w:r>
+        <w:t>5.1.1</w:t>
+      </w:r>
+      <w:r>
         <w:rPr>
           <w:lang w:val="en-US"/>
         </w:rPr>
-      </w:pPr>
-    </w:p>
-    <w:p>
-      <w:pPr>
-        <w:pStyle w:val="2"/>
-      </w:pPr>
-      <w:bookmarkStart w:id="25" w:name="_Toc162210983"/>
-      <w:r>
-        <w:t>5.1 </w:t>
-      </w:r>
-      <w:r>
-        <w:t>Структура и архитектура разрабатываемого приложения</w:t>
-      </w:r>
-      <w:bookmarkEnd w:id="25"/>
+        <w:t> </w:t>
+      </w:r>
+      <w:r>
+        <w:t xml:space="preserve">Класс </w:t>
+      </w:r>
+      <w:r>
+        <w:rPr>
+          <w:lang w:val="en-US"/>
+        </w:rPr>
+        <w:t>Macro</w:t>
+      </w:r>
+      <w:bookmarkEnd w:id="29"/>
     </w:p>
     <w:p/>
     <w:p>
       <w:pPr>
+        <w:pStyle w:val="a3"/>
+      </w:pPr>
+      <w:r>
+        <w:t xml:space="preserve">Основным классом программы является класс </w:t>
+      </w:r>
+      <w:r>
+        <w:rPr>
+          <w:lang w:val="en-US"/>
+        </w:rPr>
+        <w:t>Macro</w:t>
+      </w:r>
+      <w:r>
+        <w:t>. Он представляет собой один конкретный макрос. Он имеет следующие поля</w:t>
+      </w:r>
+    </w:p>
+    <w:p>
+      <w:pPr>
+        <w:pStyle w:val="a3"/>
+      </w:pPr>
+      <w:r>
+        <w:t>–</w:t>
+      </w:r>
+      <w:r>
+        <w:t> </w:t>
+      </w:r>
+      <w:r>
+        <w:rPr>
+          <w:lang w:val="en-US"/>
+        </w:rPr>
+        <w:t>TriggerKeys</w:t>
+      </w:r>
+      <w:r>
+        <w:t xml:space="preserve"> – </w:t>
+      </w:r>
+      <w:r>
+        <w:t>данное поле представляет собой список клавиш, которые вызывают срабатывание макроса. В случае использования только одной клавиши для активации макроса это поле не инициализируется;</w:t>
+      </w:r>
+    </w:p>
+    <w:p>
+      <w:pPr>
+        <w:pStyle w:val="a3"/>
+      </w:pPr>
+      <w:r>
+        <w:t>–</w:t>
+      </w:r>
+      <w:r>
+        <w:rPr>
+          <w:lang w:val="en-US"/>
+        </w:rPr>
+        <w:t> </w:t>
+      </w:r>
+      <w:r>
+        <w:rPr>
+          <w:lang w:val="en-US"/>
+        </w:rPr>
+        <w:t>Type</w:t>
+      </w:r>
+      <w:r>
+        <w:t xml:space="preserve"> –</w:t>
+      </w:r>
+      <w:r>
+        <w:t xml:space="preserve"> данное поле отвечает за тип макроса. Возможные типы макросов определены в подпункте 4 данной курсовой работы</w:t>
+      </w:r>
+      <w:r>
+        <w:t>;</w:t>
+      </w:r>
+    </w:p>
+    <w:p>
+      <w:pPr>
+        <w:pStyle w:val="a3"/>
+      </w:pPr>
+      <w:r>
+        <w:t>–</w:t>
+      </w:r>
+      <w:r>
+        <w:rPr>
+          <w:lang w:val="en-US"/>
+        </w:rPr>
+        <w:t> idletime</w:t>
+      </w:r>
+      <w:r>
+        <w:t xml:space="preserve"> – данное поле хранит в себе время, которое компьютер должен простаивать, чтобы макрос начала свое выполнение. Если данная функция не используется, это поле инициализируется 0;</w:t>
+      </w:r>
+    </w:p>
+    <w:p>
+      <w:pPr>
+        <w:pStyle w:val="a3"/>
+      </w:pPr>
+      <w:r>
+        <w:t>–</w:t>
+      </w:r>
+      <w:r>
+        <w:rPr>
+          <w:lang w:val="en-US"/>
+        </w:rPr>
+        <w:t> TriggerKey</w:t>
+      </w:r>
+      <w:r>
+        <w:t xml:space="preserve"> – данное поле хранит в себе клавишу, которая вызывает активацию макроса. В случае использование более чем одной клавиши – данное поле не инициализируется</w:t>
+      </w:r>
+      <w:r>
+        <w:t>;</w:t>
+      </w:r>
+    </w:p>
+    <w:p>
+      <w:pPr>
+        <w:pStyle w:val="a3"/>
+      </w:pPr>
+      <w:r>
+        <w:t>–</w:t>
+      </w:r>
+      <w:r>
+        <w:rPr>
+          <w:lang w:val="en-US"/>
+        </w:rPr>
+        <w:t> targetapp</w:t>
+      </w:r>
+      <w:r>
+        <w:t xml:space="preserve"> </w:t>
+      </w:r>
+      <w:r>
+        <w:t>– данное поле отвечает за приложения, которое вызовет срабатывание макроса. Если данная функциональность не используется, это поле не инициализируется</w:t>
+      </w:r>
+      <w:r>
+        <w:t>;</w:t>
+      </w:r>
+    </w:p>
+    <w:p>
+      <w:pPr>
+        <w:pStyle w:val="a3"/>
+      </w:pPr>
+      <w:r>
+        <w:t>–</w:t>
+      </w:r>
+      <w:r>
+        <w:t> </w:t>
+      </w:r>
+      <w:r>
+        <w:rPr>
+          <w:lang w:val="en-US"/>
+        </w:rPr>
+        <w:t>Override</w:t>
+      </w:r>
+      <w:r>
+        <w:t xml:space="preserve"> – данное поле отвечает за вызов макроса в случае ввода определенной последовательности символов. Если данная функциональность не используется, это поле не инициализируется</w:t>
+      </w:r>
+      <w:r>
+        <w:t>;</w:t>
+      </w:r>
+    </w:p>
+    <w:p>
+      <w:pPr>
+        <w:pStyle w:val="a3"/>
+      </w:pPr>
+      <w:r>
+        <w:t>–</w:t>
+      </w:r>
+      <w:r>
+        <w:t> </w:t>
+      </w:r>
+      <w:r>
+        <w:rPr>
+          <w:lang w:val="en-US"/>
+        </w:rPr>
+        <w:t>script</w:t>
+      </w:r>
+      <w:r>
+        <w:t xml:space="preserve"> – данное поле содержит в себе список команд, которые будут выполнены при срабатывании макроса.</w:t>
+      </w:r>
+    </w:p>
+    <w:p>
+      <w:pPr>
+        <w:pStyle w:val="a3"/>
+      </w:pPr>
+    </w:p>
+    <w:p>
+      <w:pPr>
         <w:pStyle w:val="3"/>
+      </w:pPr>
+      <w:bookmarkStart w:id="30" w:name="_Toc162423201"/>
+      <w:r>
+        <w:t>5.1.2</w:t>
+      </w:r>
+      <w:r>
         <w:rPr>
           <w:lang w:val="en-US"/>
         </w:rPr>
-      </w:pPr>
+        <w:t> </w:t>
+      </w:r>
+      <w:r>
+        <w:t xml:space="preserve">Класс </w:t>
+      </w:r>
+      <w:proofErr w:type="spellStart"/>
       <w:r>
         <w:rPr>
           <w:lang w:val="en-US"/>
         </w:rPr>
-        <w:t>5.1.1 </w:t>
+        <w:t>MacroAction</w:t>
+      </w:r>
+      <w:bookmarkEnd w:id="30"/>
+      <w:proofErr w:type="spellEnd"/>
+    </w:p>
+    <w:p>
+      <w:pPr>
+        <w:pStyle w:val="a3"/>
+      </w:pPr>
+    </w:p>
+    <w:p>
+      <w:pPr>
+        <w:pStyle w:val="a3"/>
+      </w:pPr>
+      <w:r>
+        <w:t xml:space="preserve">За команды макроса отвечает абстрактный класс </w:t>
+      </w:r>
+      <w:r>
+        <w:rPr>
+          <w:lang w:val="en-US"/>
+        </w:rPr>
+        <w:t>Macro</w:t>
+      </w:r>
+      <w:r>
+        <w:t xml:space="preserve"> </w:t>
+      </w:r>
+      <w:r>
+        <w:rPr>
+          <w:lang w:val="en-US"/>
+        </w:rPr>
+        <w:t>Action</w:t>
+      </w:r>
+      <w:r>
+        <w:t xml:space="preserve"> и классы, наследуемые от него. Он содержит в себе метод </w:t>
+      </w:r>
+      <w:r>
+        <w:rPr>
+          <w:lang w:val="en-US"/>
+        </w:rPr>
+        <w:t>Do</w:t>
+      </w:r>
+      <w:r>
+        <w:t>, вызов которого для класса потомка и осуществит выполнение конкретной команды макроса.</w:t>
+      </w:r>
+    </w:p>
+    <w:p>
+      <w:pPr>
+        <w:pStyle w:val="a3"/>
+      </w:pPr>
+    </w:p>
+    <w:p>
+      <w:pPr>
+        <w:pStyle w:val="3"/>
+      </w:pPr>
+      <w:bookmarkStart w:id="31" w:name="_Toc162423202"/>
+      <w:r>
+        <w:t>5.1.3</w:t>
+      </w:r>
+      <w:r>
+        <w:rPr>
+          <w:lang w:val="en-US"/>
+        </w:rPr>
+        <w:t> </w:t>
       </w:r>
       <w:r>
         <w:t xml:space="preserve">Класс </w:t>
       </w:r>
+      <w:proofErr w:type="spellStart"/>
       <w:r>
         <w:rPr>
           <w:lang w:val="en-US"/>
         </w:rPr>
-        <w:t>Macro</w:t>
-      </w:r>
-    </w:p>
-    <w:p>
-      <w:pPr>
-        <w:rPr>
-          <w:lang w:val="en-US"/>
-        </w:rPr>
-      </w:pPr>
-    </w:p>
-    <w:p>
-      <w:pPr>
-        <w:pStyle w:val="a3"/>
-      </w:pPr>
-      <w:r>
-        <w:t xml:space="preserve">Основным классом программы является класс </w:t>
-      </w:r>
-      <w:r>
-        <w:rPr>
-          <w:lang w:val="en-US"/>
-        </w:rPr>
-        <w:t>Macro</w:t>
-      </w:r>
-      <w:r>
-        <w:t>. Он представляет собой один конкретный макрос. Он имеет следующие поля</w:t>
-      </w:r>
-    </w:p>
-    <w:p>
-      <w:pPr>
-        <w:pStyle w:val="a3"/>
-      </w:pPr>
-      <w:r>
-        <w:t>–</w:t>
-      </w:r>
-      <w:r>
-        <w:t> </w:t>
-      </w:r>
-      <w:r>
-        <w:rPr>
-          <w:lang w:val="en-US"/>
-        </w:rPr>
-        <w:t>TriggerKeys</w:t>
-      </w:r>
-      <w:r>
-        <w:t xml:space="preserve"> – </w:t>
-      </w:r>
-      <w:r>
-        <w:t>данное поле представляет собой список клавиш, которые вызывают срабатывание макроса. В случае использования только одной клавиши для активации макроса это поле не инициализируется;</w:t>
-      </w:r>
-    </w:p>
-    <w:p>
-      <w:pPr>
-        <w:pStyle w:val="a3"/>
-      </w:pPr>
-      <w:r>
-        <w:t>–</w:t>
-      </w:r>
-      <w:r>
-        <w:rPr>
-          <w:lang w:val="en-US"/>
-        </w:rPr>
-        <w:t> </w:t>
-      </w:r>
-      <w:r>
-        <w:rPr>
-          <w:lang w:val="en-US"/>
-        </w:rPr>
-        <w:t>Type</w:t>
-      </w:r>
-      <w:r>
-        <w:t xml:space="preserve"> –</w:t>
-      </w:r>
-      <w:r>
-        <w:t xml:space="preserve"> данное поле отвечает за тип макроса. Возможные типы макросов определены в подпункте 4 данной курсовой работы</w:t>
-      </w:r>
-      <w:r>
-        <w:t>;</w:t>
-      </w:r>
-    </w:p>
-    <w:p>
-      <w:pPr>
-        <w:pStyle w:val="a3"/>
-      </w:pPr>
-      <w:r>
-        <w:t>–</w:t>
-      </w:r>
-      <w:r>
-        <w:rPr>
-          <w:lang w:val="en-US"/>
-        </w:rPr>
-        <w:t> idletime</w:t>
-      </w:r>
-      <w:r>
-        <w:t xml:space="preserve"> – данное поле хранит в себе время, которое компьютер должен простаивать, чтобы макрос начала свое выполнение. Если данная функция не используется, это поле инициализируется 0;</w:t>
-      </w:r>
-    </w:p>
-    <w:p>
-      <w:pPr>
-        <w:pStyle w:val="a3"/>
-      </w:pPr>
-      <w:r>
-        <w:t>–</w:t>
-      </w:r>
-      <w:r>
-        <w:rPr>
-          <w:lang w:val="en-US"/>
-        </w:rPr>
-        <w:t> TriggerKey</w:t>
-      </w:r>
-      <w:r>
-        <w:t xml:space="preserve"> – данное поле хранит в себе клавишу, которая вызывает активацию макроса. В случае использование более чем одной клавиши – данное поле не инициализируется</w:t>
-      </w:r>
-      <w:r>
-        <w:t>;</w:t>
-      </w:r>
-    </w:p>
-    <w:p>
-      <w:pPr>
-        <w:pStyle w:val="a3"/>
-      </w:pPr>
-      <w:r>
-        <w:t>–</w:t>
-      </w:r>
-      <w:r>
-        <w:rPr>
-          <w:lang w:val="en-US"/>
-        </w:rPr>
-        <w:t> targetapp</w:t>
-      </w:r>
-      <w:r>
-        <w:t xml:space="preserve"> </w:t>
-      </w:r>
-      <w:r>
-        <w:t>– данное поле отвечает за приложения, которое вызовет срабатывание макроса. Если данная функциональность не используется, это поле не инициализируется</w:t>
-      </w:r>
-      <w:r>
-        <w:t>;</w:t>
-      </w:r>
-    </w:p>
-    <w:p>
-      <w:pPr>
-        <w:pStyle w:val="a3"/>
-      </w:pPr>
-      <w:r>
-        <w:t>–</w:t>
-      </w:r>
-      <w:r>
-        <w:t> </w:t>
-      </w:r>
-      <w:r>
-        <w:rPr>
-          <w:lang w:val="en-US"/>
-        </w:rPr>
-        <w:t>Override</w:t>
-      </w:r>
-      <w:r>
-        <w:t xml:space="preserve"> </w:t>
-      </w:r>
-      <w:r>
-        <w:t xml:space="preserve">– данное поле отвечает за </w:t>
-      </w:r>
-      <w:r>
-        <w:t>вызов макроса в случае ввода определенной последовательности символов</w:t>
-      </w:r>
-      <w:r>
-        <w:t>. Если данная функциональность не используется, это поле не инициализируется</w:t>
-      </w:r>
-      <w:r>
-        <w:t>;</w:t>
-      </w:r>
-    </w:p>
-    <w:p>
-      <w:pPr>
-        <w:pStyle w:val="a3"/>
-      </w:pPr>
-      <w:r>
-        <w:t>–</w:t>
-      </w:r>
-      <w:r>
-        <w:t> </w:t>
-      </w:r>
-      <w:r>
-        <w:rPr>
-          <w:lang w:val="en-US"/>
-        </w:rPr>
-        <w:t>script</w:t>
-      </w:r>
-      <w:r>
-        <w:t xml:space="preserve"> – данное поле содержит в себе список команд, которые будут выполнены при срабатывании макроса.</w:t>
-      </w:r>
-    </w:p>
-    <w:p>
-      <w:pPr>
-        <w:pStyle w:val="a3"/>
-      </w:pPr>
-    </w:p>
-    <w:p>
-      <w:pPr>
-        <w:pStyle w:val="3"/>
-        <w:rPr>
-          <w:lang w:val="en-US"/>
-        </w:rPr>
-      </w:pPr>
-      <w:r>
-        <w:rPr>
-          <w:lang w:val="en-US"/>
-        </w:rPr>
-        <w:t>5.1.2 </w:t>
-      </w:r>
-      <w:r>
-        <w:t xml:space="preserve">Класс </w:t>
-      </w:r>
-      <w:proofErr w:type="spellStart"/>
-      <w:r>
-        <w:rPr>
-          <w:lang w:val="en-US"/>
-        </w:rPr>
-        <w:t>MacroAction</w:t>
-      </w:r>
+        <w:t>MacroFiles</w:t>
+      </w:r>
+      <w:bookmarkEnd w:id="31"/>
       <w:proofErr w:type="spellEnd"/>
     </w:p>
-    <w:p>
-      <w:pPr>
-        <w:pStyle w:val="a3"/>
-      </w:pPr>
-    </w:p>
-    <w:p>
-      <w:pPr>
-        <w:pStyle w:val="a3"/>
-      </w:pPr>
-      <w:r>
-        <w:t xml:space="preserve">За команды макроса отвечает абстрактный класс </w:t>
-      </w:r>
-      <w:r>
-        <w:rPr>
-          <w:lang w:val="en-US"/>
-        </w:rPr>
-        <w:t>Macro</w:t>
-      </w:r>
-      <w:r>
-        <w:t xml:space="preserve"> </w:t>
-      </w:r>
-      <w:r>
-        <w:rPr>
-          <w:lang w:val="en-US"/>
-        </w:rPr>
-        <w:t>Action</w:t>
-      </w:r>
-      <w:r>
-        <w:t xml:space="preserve"> и классы, наследуемые от него. Он содержит в себе метод </w:t>
-      </w:r>
-      <w:r>
-        <w:rPr>
-          <w:lang w:val="en-US"/>
-        </w:rPr>
-        <w:t>Do</w:t>
-      </w:r>
-      <w:r>
-        <w:t>, вызов которого для класса потомка и осуществит выполнение конкретной команды макроса.</w:t>
-      </w:r>
-    </w:p>
-    <w:p>
-      <w:pPr>
-        <w:pStyle w:val="a3"/>
-      </w:pPr>
-    </w:p>
-    <w:p>
-      <w:pPr>
-        <w:pStyle w:val="3"/>
-        <w:rPr>
-          <w:lang w:val="en-US"/>
-        </w:rPr>
-      </w:pPr>
-      <w:r>
-        <w:t>5.1.3</w:t>
-      </w:r>
-      <w:r>
-        <w:rPr>
-          <w:lang w:val="en-US"/>
-        </w:rPr>
-        <w:t> </w:t>
-      </w:r>
-      <w:r>
-        <w:t xml:space="preserve">Класс </w:t>
-      </w:r>
-      <w:r>
-        <w:rPr>
-          <w:lang w:val="en-US"/>
-        </w:rPr>
-        <w:t>MacroFiles</w:t>
-      </w:r>
-    </w:p>
-    <w:p>
-      <w:pPr>
-        <w:rPr>
-          <w:lang w:val="en-US"/>
-        </w:rPr>
-      </w:pPr>
-    </w:p>
+    <w:p/>
     <w:p>
       <w:pPr>
         <w:pStyle w:val="a3"/>
@@ -5975,39 +6675,260 @@
     <w:p>
       <w:pPr>
         <w:pStyle w:val="3"/>
+      </w:pPr>
+      <w:bookmarkStart w:id="32" w:name="_Toc162423203"/>
+      <w:r>
+        <w:t>5.1.4</w:t>
+      </w:r>
+      <w:r>
         <w:rPr>
           <w:lang w:val="en-US"/>
         </w:rPr>
-      </w:pPr>
+        <w:t> </w:t>
+      </w:r>
+      <w:r>
+        <w:t xml:space="preserve">Класс </w:t>
+      </w:r>
+      <w:proofErr w:type="spellStart"/>
       <w:r>
         <w:rPr>
           <w:lang w:val="en-US"/>
         </w:rPr>
-        <w:t>5.1.4 </w:t>
+        <w:t>MacroSet</w:t>
+      </w:r>
+      <w:bookmarkEnd w:id="32"/>
+      <w:proofErr w:type="spellEnd"/>
+    </w:p>
+    <w:p/>
+    <w:p>
+      <w:pPr>
+        <w:pStyle w:val="a3"/>
+      </w:pPr>
+      <w:r>
+        <w:t>Данный класс представляет собой список макросов. Он необходим для хранения макросов или получения их по таким критериям как: тип макроса и клавиша его активирующая</w:t>
+      </w:r>
+    </w:p>
+    <w:p>
+      <w:pPr>
+        <w:pStyle w:val="a3"/>
+      </w:pPr>
+    </w:p>
+    <w:p>
+      <w:pPr>
+        <w:pStyle w:val="3"/>
+      </w:pPr>
+      <w:bookmarkStart w:id="33" w:name="_Toc162423204"/>
+      <w:r>
+        <w:t>5.1.5 </w:t>
+      </w:r>
+      <w:proofErr w:type="spellStart"/>
+      <w:r>
+        <w:rPr>
+          <w:lang w:val="en-US"/>
+        </w:rPr>
+        <w:t>MacroType</w:t>
+      </w:r>
+      <w:bookmarkEnd w:id="33"/>
+      <w:proofErr w:type="spellEnd"/>
+    </w:p>
+    <w:p/>
+    <w:p>
+      <w:pPr>
+        <w:pStyle w:val="a3"/>
+      </w:pPr>
+      <w:proofErr w:type="spellStart"/>
+      <w:r>
+        <w:rPr>
+          <w:lang w:val="en-US"/>
+        </w:rPr>
+        <w:t>MacroType</w:t>
+      </w:r>
+      <w:proofErr w:type="spellEnd"/>
+      <w:r>
+        <w:t xml:space="preserve"> представляет собой перечисление. Оно описывает возможные типы макросов. Тип макроса обозначает при каких условиях вызывается тот или иной макрос.</w:t>
+      </w:r>
+    </w:p>
+    <w:p>
+      <w:pPr>
+        <w:pStyle w:val="a3"/>
+      </w:pPr>
+    </w:p>
+    <w:p>
+      <w:pPr>
+        <w:pStyle w:val="3"/>
+      </w:pPr>
+      <w:bookmarkStart w:id="34" w:name="_Toc162423205"/>
+      <w:r>
+        <w:t>5</w:t>
+      </w:r>
+      <w:r>
+        <w:t>.1.6</w:t>
+      </w:r>
+      <w:r>
+        <w:rPr>
+          <w:lang w:val="en-US"/>
+        </w:rPr>
+        <w:t> </w:t>
       </w:r>
       <w:r>
         <w:t xml:space="preserve">Класс </w:t>
       </w:r>
+      <w:proofErr w:type="spellStart"/>
       <w:r>
         <w:rPr>
           <w:lang w:val="en-US"/>
         </w:rPr>
-        <w:t>MacroSet</w:t>
-      </w:r>
-    </w:p>
-    <w:p>
-      <w:pPr>
+        <w:t>FormMain</w:t>
+      </w:r>
+      <w:bookmarkEnd w:id="34"/>
+      <w:proofErr w:type="spellEnd"/>
+    </w:p>
+    <w:p/>
+    <w:p>
+      <w:pPr>
+        <w:pStyle w:val="a3"/>
+      </w:pPr>
+      <w:r>
+        <w:t>Д</w:t>
+      </w:r>
+      <w:r>
+        <w:t>анный класс содержит всю логику, отвечающую за считывание пользовательского ввода, отслеживание условий запуска макросов и запуск макросов</w:t>
+      </w:r>
+      <w:r>
+        <w:t>.</w:t>
+      </w:r>
+    </w:p>
+    <w:p>
+      <w:pPr>
+        <w:pStyle w:val="a3"/>
+      </w:pPr>
+      <w:r>
+        <w:t>В конструкторе устанавливаются класса, позволяющие отслеживать действия пользователя, обработчики событий на действия пользователя, устанавливается таймер</w:t>
+      </w:r>
+      <w:r>
+        <w:t xml:space="preserve"> с тиком равным одной </w:t>
+      </w:r>
+      <w:r>
+        <w:t>секунде.</w:t>
+      </w:r>
+      <w:r>
+        <w:t xml:space="preserve"> Рассмотрим обработчики событий немного подробнее. Полное описание алгоритма работы программы будет дано в пункте 5.2</w:t>
+      </w:r>
+    </w:p>
+    <w:p>
+      <w:pPr>
+        <w:pStyle w:val="a3"/>
+      </w:pPr>
+      <w:r>
+        <w:t>Обработчик открытия окна вызывает функцию обработки макросов для макросов открытия окна.</w:t>
+      </w:r>
+    </w:p>
+    <w:p>
+      <w:pPr>
+        <w:pStyle w:val="a3"/>
+      </w:pPr>
+      <w:r>
+        <w:t>Обработчик взаимодействия с мышью сбрасывает время неактивности пользователя.</w:t>
+      </w:r>
+    </w:p>
+    <w:p>
+      <w:pPr>
+        <w:pStyle w:val="a3"/>
+      </w:pPr>
+      <w:r>
+        <w:t>Обработчик тика таймера увеличивает переменную, в которой хранится время неактивности пользователя, и проверяет должен ли быть вызван какой-либо макрос.</w:t>
+      </w:r>
+    </w:p>
+    <w:p>
+      <w:pPr>
+        <w:pStyle w:val="a3"/>
+      </w:pPr>
+      <w:r>
+        <w:t>Обработчик нажатия на мышь переводит нажатие кнопки в понимаемое программой значение и проверяет, должен ли быть вызван макрос.</w:t>
+      </w:r>
+    </w:p>
+    <w:p>
+      <w:pPr>
+        <w:pStyle w:val="a3"/>
+      </w:pPr>
+      <w:r>
+        <w:t>Обработчик зажатия клавиши клавиатуры переводит действие в понимаемое программой значение, управляет нажатием специальных комбинаций и обрабатывает макрос замены текста</w:t>
+      </w:r>
+    </w:p>
+    <w:p>
+      <w:pPr>
+        <w:pStyle w:val="a3"/>
+      </w:pPr>
+      <w:r>
+        <w:lastRenderedPageBreak/>
+        <w:t>Обработчик отпущенной клавиши клавиатуры</w:t>
+      </w:r>
+      <w:r>
+        <w:t xml:space="preserve"> сбрасывает таймер ожидания, </w:t>
+      </w:r>
+      <w:r>
+        <w:t>если необходимо</w:t>
+      </w:r>
+      <w:r>
+        <w:t xml:space="preserve">, изменяет ключ активации макроса, обновляет состояние клавиши </w:t>
+      </w:r>
+      <w:proofErr w:type="spellStart"/>
+      <w:r>
+        <w:t>Shift</w:t>
+      </w:r>
+      <w:proofErr w:type="spellEnd"/>
+      <w:r>
+        <w:t>, удаляет отпущенную клавишу из списка нажатых клавиш и проверяет, следует ли выполнять какие-либо макросы на основе отпущенной клавиши.</w:t>
+      </w:r>
+    </w:p>
+    <w:p>
+      <w:pPr>
+        <w:pStyle w:val="a3"/>
+      </w:pPr>
+    </w:p>
+    <w:p>
+      <w:pPr>
+        <w:pStyle w:val="2"/>
+      </w:pPr>
+      <w:bookmarkStart w:id="35" w:name="_Toc162423206"/>
+      <w:r>
+        <w:t>5.2 </w:t>
+      </w:r>
+      <w:r>
+        <w:t>Подробное описание алгоритма работы приложения</w:t>
+      </w:r>
+      <w:bookmarkEnd w:id="35"/>
+    </w:p>
+    <w:p>
+      <w:pPr>
+        <w:pStyle w:val="2"/>
+      </w:pPr>
+    </w:p>
+    <w:p>
+      <w:pPr>
+        <w:pStyle w:val="a3"/>
+      </w:pPr>
+      <w:r>
+        <w:t xml:space="preserve">В данном подпункте курсовой работы пойдет речь про алгоритм работы приложения. Будет рассмотрен класс </w:t>
+      </w:r>
+      <w:proofErr w:type="spellStart"/>
+      <w:r>
         <w:rPr>
           <w:lang w:val="en-US"/>
         </w:rPr>
-      </w:pPr>
-    </w:p>
-    <w:p>
-      <w:pPr>
-        <w:pStyle w:val="a3"/>
-      </w:pPr>
-      <w:r>
-        <w:t>Данный класс представляет собой список макросов. Он необходим для хранения макросов или получения их по таким критериям как: тип макроса и клавиша его активирующая</w:t>
+        <w:t>FormMain</w:t>
+      </w:r>
+      <w:proofErr w:type="spellEnd"/>
+      <w:r>
+        <w:t xml:space="preserve">, поскольку в нем находится вся основная логика работы программы и логика </w:t>
+      </w:r>
+      <w:proofErr w:type="spellStart"/>
+      <w:r>
+        <w:t>отрисовки</w:t>
+      </w:r>
+      <w:proofErr w:type="spellEnd"/>
+      <w:r>
+        <w:t xml:space="preserve"> пользовательского интерфейса.</w:t>
       </w:r>
     </w:p>
     <w:p>
@@ -6018,47 +6939,187 @@
     <w:p>
       <w:pPr>
         <w:pStyle w:val="3"/>
+      </w:pPr>
+      <w:r>
+        <w:t>5.2.1 Конструктор</w:t>
+      </w:r>
+    </w:p>
+    <w:p>
+      <w:pPr>
+        <w:pStyle w:val="3"/>
+      </w:pPr>
+    </w:p>
+    <w:p>
+      <w:pPr>
+        <w:pStyle w:val="a3"/>
+      </w:pPr>
+      <w:r>
+        <w:t xml:space="preserve">В конструкторе класса </w:t>
+      </w:r>
+      <w:proofErr w:type="spellStart"/>
+      <w:r>
         <w:rPr>
           <w:lang w:val="en-US"/>
         </w:rPr>
-      </w:pPr>
-      <w:r>
-        <w:t>5.1.5 </w:t>
+        <w:t>FormMain</w:t>
+      </w:r>
+      <w:proofErr w:type="spellEnd"/>
+      <w:r>
+        <w:t xml:space="preserve"> производятся начальные настройки программы. Сперва </w:t>
       </w:r>
       <w:proofErr w:type="spellStart"/>
       <w:r>
+        <w:t>отрисовывается</w:t>
+      </w:r>
+      <w:proofErr w:type="spellEnd"/>
+      <w:r>
+        <w:t xml:space="preserve"> окно пользовательского интерфейса. Далее устанавливаются переменные, отвечающие за ввод с клавиатуры и мыши. Впоследствии, устанавливаются обработчики событий клавиатуры и мыши. Потом загружаются макросы, обрабатывается макрос запуска приложения, запускается таймер с тиком в одну секунду и устанавливается обработчик тика таймера. На этом выполнение конструктора заканчивается.</w:t>
+      </w:r>
+    </w:p>
+    <w:p>
+      <w:pPr>
+        <w:pStyle w:val="a3"/>
+      </w:pPr>
+    </w:p>
+    <w:p>
+      <w:pPr>
+        <w:pStyle w:val="3"/>
+      </w:pPr>
+      <w:r>
+        <w:t>5.2.2 Обработчик</w:t>
+      </w:r>
+      <w:r>
+        <w:t>и событий</w:t>
+      </w:r>
+    </w:p>
+    <w:p/>
+    <w:p>
+      <w:pPr>
+        <w:pStyle w:val="a3"/>
+      </w:pPr>
+      <w:r>
+        <w:t xml:space="preserve">Обработчик </w:t>
+      </w:r>
+      <w:r>
+        <w:t>открытия окна</w:t>
+      </w:r>
+      <w:r>
+        <w:t>. Данный обработчик вызывает метод обработки макросов, передав в качестве параметра в данный метод тип макроса – открытие окна.</w:t>
+      </w:r>
+    </w:p>
+    <w:p>
+      <w:pPr>
+        <w:pStyle w:val="a3"/>
+      </w:pPr>
+      <w:r>
+        <w:t>Обработчик взаимодействия с мышью</w:t>
+      </w:r>
+      <w:r>
+        <w:t>. Данный обработчик просто сбрасывает таймер бездействия пользователя.</w:t>
+      </w:r>
+    </w:p>
+    <w:p>
+      <w:pPr>
+        <w:pStyle w:val="a3"/>
+      </w:pPr>
+      <w:r>
+        <w:t>Обработчик тика таймера</w:t>
+      </w:r>
+      <w:r>
+        <w:t>. Данный обработчик вызывается раз в секунду. Он увеличивает переменную в которой содержится время бездействия пользователя. После этого, он проверяет, должен ли быть вызван какой-то макрос, и, если да, то вызывает его.</w:t>
+      </w:r>
+    </w:p>
+    <w:p>
+      <w:pPr>
+        <w:pStyle w:val="a3"/>
+      </w:pPr>
+      <w:r>
+        <w:t>Обработчик нажатия кнопки мыши</w:t>
+      </w:r>
+      <w:r>
+        <w:t>. Данный обработчик переводит нажатие кнопки мыши в значение понятное программе и передает его метод обработки макросов. Также данный обработчик, как и последующие, сбрасывает значение таймера бездействия пользователя.</w:t>
+      </w:r>
+      <w:r>
+        <w:t xml:space="preserve"> На этом </w:t>
+      </w:r>
+      <w:r>
+        <w:t>обработчик события завершает свою работу.</w:t>
+      </w:r>
+    </w:p>
+    <w:p>
+      <w:pPr>
+        <w:pStyle w:val="a3"/>
+      </w:pPr>
+      <w:r>
+        <w:lastRenderedPageBreak/>
+        <w:t>Обработчик нажатия клавиши на клавиатуре</w:t>
+      </w:r>
+      <w:r>
+        <w:t xml:space="preserve">. </w:t>
+      </w:r>
+      <w:r>
+        <w:t xml:space="preserve">Сперва данный обработчик проверяет является ли нажатая клавиша, клавишей активации макроса. Данная проверка необходима, поскольку некоторые макросы активируются только при нажатии специальной клавиши. Далее проверяется является ли нажатая клавиша одной из клавиш </w:t>
+      </w:r>
+      <w:r>
         <w:rPr>
           <w:lang w:val="en-US"/>
         </w:rPr>
-        <w:t>MacroType</w:t>
-      </w:r>
-      <w:proofErr w:type="spellEnd"/>
-    </w:p>
-    <w:p>
-      <w:pPr>
+        <w:t>Shift</w:t>
+      </w:r>
+      <w:r>
+        <w:t>. Если да, то устанавливается соответствующее поле.</w:t>
+      </w:r>
+      <w:r>
+        <w:t xml:space="preserve"> Далее нажатая клавиша добавляется в список нажатых клавиш, при том, проверяется, чтобы больше таких же нажатых клавиш не было. Далее вызывается метод обработки макросов замены </w:t>
+      </w:r>
+      <w:r>
+        <w:t>текста,</w:t>
+      </w:r>
+      <w:r>
+        <w:t xml:space="preserve"> </w:t>
+      </w:r>
+      <w:r>
+        <w:t>и обработчик события завершает свою работу.</w:t>
+      </w:r>
+    </w:p>
+    <w:p>
+      <w:pPr>
+        <w:pStyle w:val="a3"/>
         <w:rPr>
           <w:lang w:val="en-US"/>
         </w:rPr>
       </w:pPr>
-    </w:p>
-    <w:p>
-      <w:pPr>
-        <w:pStyle w:val="a3"/>
+      <w:r>
+        <w:t>Обработчик отпускания клавиши на клавиатуре</w:t>
+      </w:r>
+      <w:r>
+        <w:t xml:space="preserve">. Сперва данный метод проверяет, происходит ли изменение клавиши активации макросов. Если да, то он записывает и сохраняет изменения. Далее происходит проверка на отпускание клавиши </w:t>
+      </w:r>
+      <w:r>
         <w:rPr>
           <w:lang w:val="en-US"/>
         </w:rPr>
-      </w:pPr>
-      <w:proofErr w:type="spellStart"/>
-      <w:r>
-        <w:rPr>
-          <w:lang w:val="en-US"/>
-        </w:rPr>
-        <w:t>MacroType</w:t>
-      </w:r>
-      <w:proofErr w:type="spellEnd"/>
-      <w:r>
-        <w:t xml:space="preserve"> представляет собой перечисление. Оно описывает возможные типы макросов. Тип макроса обозначает при каких условиях вызывается тот или иной макрос.</w:t>
-      </w:r>
+        <w:t>Shift</w:t>
+      </w:r>
+      <w:r>
+        <w:t xml:space="preserve">. </w:t>
+      </w:r>
+      <w:r>
+        <w:t>Если это так, то поле, установленное в обработчике выше, сбрасывается. Потом, если отпущенная клавиша – это клавиша активации, сбрасывается соответствующее поле. Впоследствии, отпущенная клавиша убирается из списка нажатых клавиш и происходит вызов метода обработки макросов с соответствующими параметрами.</w:t>
+      </w:r>
+      <w:r>
+        <w:t xml:space="preserve"> Здесь </w:t>
+      </w:r>
+      <w:r>
+        <w:t>обработчик события завершает свою работу.</w:t>
+      </w:r>
+      <w:bookmarkStart w:id="36" w:name="_GoBack"/>
+      <w:bookmarkEnd w:id="36"/>
+    </w:p>
+    <w:p>
+      <w:pPr>
+        <w:pStyle w:val="a3"/>
+      </w:pPr>
     </w:p>
     <w:p>
       <w:pPr>
@@ -6070,65 +7131,12 @@
         <w:pStyle w:val="3"/>
       </w:pPr>
       <w:r>
-        <w:t>5</w:t>
-      </w:r>
-      <w:r>
-        <w:rPr>
-          <w:lang w:val="en-US"/>
-        </w:rPr>
-        <w:t>.1.6 </w:t>
-      </w:r>
-      <w:r>
-        <w:t xml:space="preserve">Класс </w:t>
-      </w:r>
-      <w:proofErr w:type="spellStart"/>
-      <w:r>
-        <w:rPr>
-          <w:lang w:val="en-US"/>
-        </w:rPr>
-        <w:t>FormMain</w:t>
-      </w:r>
-      <w:proofErr w:type="spellEnd"/>
-    </w:p>
-    <w:p/>
-    <w:p>
-      <w:pPr>
-        <w:pStyle w:val="a3"/>
-      </w:pPr>
-      <w:r>
-        <w:t>Данный класс содержит всю логику считывания пользовательского ввода и запуска макросов основываясь на них.</w:t>
-      </w:r>
-      <w:bookmarkStart w:id="26" w:name="_GoBack"/>
-      <w:bookmarkEnd w:id="26"/>
-    </w:p>
-    <w:p>
-      <w:pPr>
-        <w:pStyle w:val="a3"/>
-        <w:ind w:firstLine="0"/>
-      </w:pPr>
-    </w:p>
-    <w:p>
-      <w:pPr>
-        <w:pStyle w:val="a3"/>
-        <w:ind w:firstLine="0"/>
-      </w:pPr>
-    </w:p>
-    <w:p>
-      <w:pPr>
-        <w:pStyle w:val="2"/>
-      </w:pPr>
-      <w:bookmarkStart w:id="27" w:name="_Toc162210984"/>
-      <w:r>
-        <w:t>5.2 </w:t>
-      </w:r>
-      <w:r>
-        <w:t>Подробное описание алгоритма работы приложения</w:t>
-      </w:r>
-      <w:bookmarkEnd w:id="27"/>
-    </w:p>
-    <w:p>
-      <w:pPr>
-        <w:pStyle w:val="2"/>
+        <w:t>5.2.3 Методы работы с макросами</w:t>
+      </w:r>
+    </w:p>
+    <w:p>
+      <w:pPr>
+        <w:pStyle w:val="3"/>
       </w:pPr>
       <w:r>
         <w:br w:type="page"/>
@@ -6140,12 +7148,12 @@
         <w:ind w:firstLine="0"/>
         <w:jc w:val="center"/>
       </w:pPr>
-      <w:bookmarkStart w:id="28" w:name="_Toc162210985"/>
+      <w:bookmarkStart w:id="37" w:name="_Toc162423207"/>
       <w:r>
         <w:lastRenderedPageBreak/>
         <w:t>СПИСОК ЛИТЕРАТУРНЫХ ИСТОЧНИКОВ</w:t>
       </w:r>
-      <w:bookmarkEnd w:id="28"/>
+      <w:bookmarkEnd w:id="37"/>
     </w:p>
     <w:p/>
     <w:p>
@@ -6255,7 +7263,7 @@
           <w:rPr>
             <w:noProof/>
           </w:rPr>
-          <w:t>27</w:t>
+          <w:t>30</w:t>
         </w:r>
         <w:r>
           <w:fldChar w:fldCharType="end"/>

</xml_diff>